<commit_message>
Update: requisitos de informacion actualizados para agregar fecha en mails
</commit_message>
<xml_diff>
--- a/Documentacion Página.docx
+++ b/Documentacion Página.docx
@@ -671,43 +671,7 @@
           <w:sz w:val="22"/>
           <w:szCs w:val="22"/>
         </w:rPr>
-        <w:t xml:space="preserve">Usar </w:t>
-      </w:r>
-      <w:proofErr w:type="spellStart"/>
-      <w:r>
-        <w:rPr>
-          <w:rFonts w:ascii="Times New Roman" w:hAnsi="Times New Roman" w:cs="Times New Roman"/>
-          <w:sz w:val="22"/>
-          <w:szCs w:val="22"/>
-        </w:rPr>
-        <w:t>uuid</w:t>
-      </w:r>
-      <w:proofErr w:type="spellEnd"/>
-      <w:r>
-        <w:rPr>
-          <w:rFonts w:ascii="Times New Roman" w:hAnsi="Times New Roman" w:cs="Times New Roman"/>
-          <w:sz w:val="22"/>
-          <w:szCs w:val="22"/>
-        </w:rPr>
-        <w:t xml:space="preserve"> para generar </w:t>
-      </w:r>
-      <w:proofErr w:type="spellStart"/>
-      <w:r>
-        <w:rPr>
-          <w:rFonts w:ascii="Times New Roman" w:hAnsi="Times New Roman" w:cs="Times New Roman"/>
-          <w:sz w:val="22"/>
-          <w:szCs w:val="22"/>
-        </w:rPr>
-        <w:t>ids</w:t>
-      </w:r>
-      <w:proofErr w:type="spellEnd"/>
-      <w:r>
-        <w:rPr>
-          <w:rFonts w:ascii="Times New Roman" w:hAnsi="Times New Roman" w:cs="Times New Roman"/>
-          <w:sz w:val="22"/>
-          <w:szCs w:val="22"/>
-        </w:rPr>
-        <w:t xml:space="preserve"> aleatorios y no </w:t>
+        <w:t xml:space="preserve">Usar uuid para generar ids aleatorios y no </w:t>
       </w:r>
       <w:r>
         <w:rPr>
@@ -792,7 +756,6 @@
                 <w:szCs w:val="22"/>
               </w:rPr>
             </w:pPr>
-            <w:proofErr w:type="spellStart"/>
             <w:r>
               <w:rPr>
                 <w:rFonts w:ascii="Times New Roman" w:hAnsi="Times New Roman" w:cs="Times New Roman"/>
@@ -803,7 +766,6 @@
               </w:rPr>
               <w:t>Users</w:t>
             </w:r>
-            <w:proofErr w:type="spellEnd"/>
             <w:r>
               <w:rPr>
                 <w:rFonts w:ascii="Times New Roman" w:hAnsi="Times New Roman" w:cs="Times New Roman"/>
@@ -1090,7 +1052,6 @@
                 <w:szCs w:val="22"/>
               </w:rPr>
             </w:pPr>
-            <w:proofErr w:type="spellStart"/>
             <w:r>
               <w:rPr>
                 <w:rFonts w:ascii="Times New Roman" w:hAnsi="Times New Roman" w:cs="Times New Roman"/>
@@ -1099,18 +1060,7 @@
                 <w:sz w:val="22"/>
                 <w:szCs w:val="22"/>
               </w:rPr>
-              <w:t>Rols</w:t>
-            </w:r>
-            <w:proofErr w:type="spellEnd"/>
-            <w:r>
-              <w:rPr>
-                <w:rFonts w:ascii="Times New Roman" w:hAnsi="Times New Roman" w:cs="Times New Roman"/>
-                <w:b/>
-                <w:bCs/>
-                <w:sz w:val="22"/>
-                <w:szCs w:val="22"/>
-              </w:rPr>
-              <w:t>:</w:t>
+              <w:t>Rols:</w:t>
             </w:r>
           </w:p>
           <w:p>
@@ -1200,7 +1150,6 @@
                 <w:szCs w:val="22"/>
               </w:rPr>
             </w:pPr>
-            <w:proofErr w:type="spellStart"/>
             <w:r>
               <w:rPr>
                 <w:rFonts w:ascii="Times New Roman" w:hAnsi="Times New Roman" w:cs="Times New Roman"/>
@@ -1209,18 +1158,7 @@
                 <w:sz w:val="22"/>
                 <w:szCs w:val="22"/>
               </w:rPr>
-              <w:t>ID_rol</w:t>
-            </w:r>
-            <w:proofErr w:type="spellEnd"/>
-            <w:r>
-              <w:rPr>
-                <w:rFonts w:ascii="Times New Roman" w:hAnsi="Times New Roman" w:cs="Times New Roman"/>
-                <w:b/>
-                <w:bCs/>
-                <w:sz w:val="22"/>
-                <w:szCs w:val="22"/>
-              </w:rPr>
-              <w:t>: texto (40)</w:t>
+              <w:t>ID_rol: texto (40)</w:t>
             </w:r>
           </w:p>
           <w:p>
@@ -1292,7 +1230,6 @@
                 <w:szCs w:val="22"/>
               </w:rPr>
             </w:pPr>
-            <w:proofErr w:type="spellStart"/>
             <w:r>
               <w:rPr>
                 <w:rFonts w:ascii="Times New Roman" w:hAnsi="Times New Roman" w:cs="Times New Roman"/>
@@ -1301,18 +1238,7 @@
                 <w:sz w:val="22"/>
                 <w:szCs w:val="22"/>
               </w:rPr>
-              <w:t>Privileges</w:t>
-            </w:r>
-            <w:proofErr w:type="spellEnd"/>
-            <w:r>
-              <w:rPr>
-                <w:rFonts w:ascii="Times New Roman" w:hAnsi="Times New Roman" w:cs="Times New Roman"/>
-                <w:b/>
-                <w:bCs/>
-                <w:sz w:val="22"/>
-                <w:szCs w:val="22"/>
-              </w:rPr>
-              <w:t>:</w:t>
+              <w:t>Privileges:</w:t>
             </w:r>
           </w:p>
           <w:p>
@@ -1330,23 +1256,13 @@
                 <w:szCs w:val="22"/>
               </w:rPr>
             </w:pPr>
-            <w:proofErr w:type="spellStart"/>
-            <w:r>
-              <w:rPr>
-                <w:rFonts w:ascii="Times New Roman" w:hAnsi="Times New Roman" w:cs="Times New Roman"/>
-                <w:sz w:val="22"/>
-                <w:szCs w:val="22"/>
-              </w:rPr>
-              <w:t>Privilege</w:t>
-            </w:r>
-            <w:proofErr w:type="spellEnd"/>
-            <w:r>
-              <w:rPr>
-                <w:rFonts w:ascii="Times New Roman" w:hAnsi="Times New Roman" w:cs="Times New Roman"/>
-                <w:sz w:val="22"/>
-                <w:szCs w:val="22"/>
-              </w:rPr>
-              <w:t>: texto (100)</w:t>
+            <w:r>
+              <w:rPr>
+                <w:rFonts w:ascii="Times New Roman" w:hAnsi="Times New Roman" w:cs="Times New Roman"/>
+                <w:sz w:val="22"/>
+                <w:szCs w:val="22"/>
+              </w:rPr>
+              <w:t>Privilege: texto (100)</w:t>
             </w:r>
           </w:p>
           <w:p>
@@ -1416,7 +1332,6 @@
                 <w:szCs w:val="22"/>
               </w:rPr>
             </w:pPr>
-            <w:proofErr w:type="spellStart"/>
             <w:r>
               <w:rPr>
                 <w:rFonts w:ascii="Times New Roman" w:hAnsi="Times New Roman" w:cs="Times New Roman"/>
@@ -1425,18 +1340,7 @@
                 <w:sz w:val="22"/>
                 <w:szCs w:val="22"/>
               </w:rPr>
-              <w:t>ID_rol</w:t>
-            </w:r>
-            <w:proofErr w:type="spellEnd"/>
-            <w:r>
-              <w:rPr>
-                <w:rFonts w:ascii="Times New Roman" w:hAnsi="Times New Roman" w:cs="Times New Roman"/>
-                <w:b/>
-                <w:bCs/>
-                <w:sz w:val="22"/>
-                <w:szCs w:val="22"/>
-              </w:rPr>
-              <w:t>: texto (40)</w:t>
+              <w:t>ID_rol: texto (40)</w:t>
             </w:r>
           </w:p>
           <w:p>
@@ -1454,7 +1358,6 @@
                 <w:szCs w:val="22"/>
               </w:rPr>
             </w:pPr>
-            <w:proofErr w:type="spellStart"/>
             <w:r>
               <w:rPr>
                 <w:rFonts w:ascii="Times New Roman" w:hAnsi="Times New Roman" w:cs="Times New Roman"/>
@@ -1463,18 +1366,7 @@
                 <w:sz w:val="22"/>
                 <w:szCs w:val="22"/>
               </w:rPr>
-              <w:t>ID_privilege</w:t>
-            </w:r>
-            <w:proofErr w:type="spellEnd"/>
-            <w:r>
-              <w:rPr>
-                <w:rFonts w:ascii="Times New Roman" w:hAnsi="Times New Roman" w:cs="Times New Roman"/>
-                <w:b/>
-                <w:bCs/>
-                <w:sz w:val="22"/>
-                <w:szCs w:val="22"/>
-              </w:rPr>
-              <w:t>: texto (40)</w:t>
+              <w:t>ID_privilege: texto (40)</w:t>
             </w:r>
           </w:p>
           <w:p>
@@ -1563,19 +1455,18 @@
               </w:numPr>
               <w:rPr>
                 <w:rFonts w:ascii="Times New Roman" w:hAnsi="Times New Roman" w:cs="Times New Roman"/>
-                <w:b/>
-                <w:sz w:val="22"/>
-                <w:szCs w:val="22"/>
-              </w:rPr>
-            </w:pPr>
-            <w:r>
-              <w:rPr>
-                <w:rFonts w:ascii="Times New Roman" w:hAnsi="Times New Roman" w:cs="Times New Roman"/>
-                <w:b/>
-                <w:sz w:val="22"/>
-                <w:szCs w:val="22"/>
-              </w:rPr>
-              <w:t>ID_user: texto (40) FK</w:t>
+                <w:sz w:val="22"/>
+                <w:szCs w:val="22"/>
+              </w:rPr>
+            </w:pPr>
+            <w:r>
+              <w:rPr>
+                <w:rFonts w:ascii="Times New Roman" w:hAnsi="Times New Roman" w:cs="Times New Roman"/>
+                <w:bCs/>
+                <w:sz w:val="22"/>
+                <w:szCs w:val="22"/>
+              </w:rPr>
+              <w:t>Sent_date: timestamp</w:t>
             </w:r>
           </w:p>
           <w:p>
@@ -1587,6 +1478,30 @@
               </w:numPr>
               <w:rPr>
                 <w:rFonts w:ascii="Times New Roman" w:hAnsi="Times New Roman" w:cs="Times New Roman"/>
+                <w:b/>
+                <w:sz w:val="22"/>
+                <w:szCs w:val="22"/>
+              </w:rPr>
+            </w:pPr>
+            <w:r>
+              <w:rPr>
+                <w:rFonts w:ascii="Times New Roman" w:hAnsi="Times New Roman" w:cs="Times New Roman"/>
+                <w:b/>
+                <w:sz w:val="22"/>
+                <w:szCs w:val="22"/>
+              </w:rPr>
+              <w:t>ID_user: texto (40) FK</w:t>
+            </w:r>
+          </w:p>
+          <w:p>
+            <w:pPr>
+              <w:pStyle w:val="Prrafodelista"/>
+              <w:numPr>
+                <w:ilvl w:val="0"/>
+                <w:numId w:val="6"/>
+              </w:numPr>
+              <w:rPr>
+                <w:rFonts w:ascii="Times New Roman" w:hAnsi="Times New Roman" w:cs="Times New Roman"/>
                 <w:sz w:val="22"/>
                 <w:szCs w:val="22"/>
               </w:rPr>
@@ -1616,7 +1531,6 @@
                 <w:szCs w:val="22"/>
               </w:rPr>
             </w:pPr>
-            <w:proofErr w:type="spellStart"/>
             <w:r>
               <w:rPr>
                 <w:rFonts w:ascii="Times New Roman" w:hAnsi="Times New Roman" w:cs="Times New Roman"/>
@@ -1625,18 +1539,7 @@
                 <w:sz w:val="22"/>
                 <w:szCs w:val="22"/>
               </w:rPr>
-              <w:t>Projects</w:t>
-            </w:r>
-            <w:proofErr w:type="spellEnd"/>
-            <w:r>
-              <w:rPr>
-                <w:rFonts w:ascii="Times New Roman" w:hAnsi="Times New Roman" w:cs="Times New Roman"/>
-                <w:b/>
-                <w:bCs/>
-                <w:sz w:val="22"/>
-                <w:szCs w:val="22"/>
-              </w:rPr>
-              <w:t>:</w:t>
+              <w:t>Projects:</w:t>
             </w:r>
           </w:p>
           <w:p>
@@ -1652,41 +1555,13 @@
                 <w:szCs w:val="22"/>
               </w:rPr>
             </w:pPr>
-            <w:proofErr w:type="spellStart"/>
-            <w:r>
-              <w:rPr>
-                <w:rFonts w:ascii="Times New Roman" w:hAnsi="Times New Roman" w:cs="Times New Roman"/>
-                <w:sz w:val="22"/>
-                <w:szCs w:val="22"/>
-              </w:rPr>
-              <w:t>Start_date</w:t>
-            </w:r>
-            <w:proofErr w:type="spellEnd"/>
-            <w:r>
-              <w:rPr>
-                <w:rFonts w:ascii="Times New Roman" w:hAnsi="Times New Roman" w:cs="Times New Roman"/>
-                <w:sz w:val="22"/>
-                <w:szCs w:val="22"/>
-              </w:rPr>
-              <w:t>: date (</w:t>
-            </w:r>
-            <w:proofErr w:type="spellStart"/>
-            <w:r>
-              <w:rPr>
-                <w:rFonts w:ascii="Times New Roman" w:hAnsi="Times New Roman" w:cs="Times New Roman"/>
-                <w:sz w:val="22"/>
-                <w:szCs w:val="22"/>
-              </w:rPr>
-              <w:t>year</w:t>
-            </w:r>
-            <w:proofErr w:type="spellEnd"/>
-            <w:r>
-              <w:rPr>
-                <w:rFonts w:ascii="Times New Roman" w:hAnsi="Times New Roman" w:cs="Times New Roman"/>
-                <w:sz w:val="22"/>
-                <w:szCs w:val="22"/>
-              </w:rPr>
-              <w:t>)</w:t>
+            <w:r>
+              <w:rPr>
+                <w:rFonts w:ascii="Times New Roman" w:hAnsi="Times New Roman" w:cs="Times New Roman"/>
+                <w:sz w:val="22"/>
+                <w:szCs w:val="22"/>
+              </w:rPr>
+              <w:t>Start_date: date (year)</w:t>
             </w:r>
           </w:p>
           <w:p>
@@ -1702,41 +1577,13 @@
                 <w:szCs w:val="22"/>
               </w:rPr>
             </w:pPr>
-            <w:proofErr w:type="spellStart"/>
-            <w:r>
-              <w:rPr>
-                <w:rFonts w:ascii="Times New Roman" w:hAnsi="Times New Roman" w:cs="Times New Roman"/>
-                <w:sz w:val="22"/>
-                <w:szCs w:val="22"/>
-              </w:rPr>
-              <w:t>End_date</w:t>
-            </w:r>
-            <w:proofErr w:type="spellEnd"/>
-            <w:r>
-              <w:rPr>
-                <w:rFonts w:ascii="Times New Roman" w:hAnsi="Times New Roman" w:cs="Times New Roman"/>
-                <w:sz w:val="22"/>
-                <w:szCs w:val="22"/>
-              </w:rPr>
-              <w:t>: date (</w:t>
-            </w:r>
-            <w:proofErr w:type="spellStart"/>
-            <w:r>
-              <w:rPr>
-                <w:rFonts w:ascii="Times New Roman" w:hAnsi="Times New Roman" w:cs="Times New Roman"/>
-                <w:sz w:val="22"/>
-                <w:szCs w:val="22"/>
-              </w:rPr>
-              <w:t>year</w:t>
-            </w:r>
-            <w:proofErr w:type="spellEnd"/>
-            <w:r>
-              <w:rPr>
-                <w:rFonts w:ascii="Times New Roman" w:hAnsi="Times New Roman" w:cs="Times New Roman"/>
-                <w:sz w:val="22"/>
-                <w:szCs w:val="22"/>
-              </w:rPr>
-              <w:t>)</w:t>
+            <w:r>
+              <w:rPr>
+                <w:rFonts w:ascii="Times New Roman" w:hAnsi="Times New Roman" w:cs="Times New Roman"/>
+                <w:sz w:val="22"/>
+                <w:szCs w:val="22"/>
+              </w:rPr>
+              <w:t>End_date: date (year)</w:t>
             </w:r>
           </w:p>
           <w:p>
@@ -1829,7 +1676,6 @@
                 <w:szCs w:val="22"/>
               </w:rPr>
             </w:pPr>
-            <w:proofErr w:type="spellStart"/>
             <w:r>
               <w:rPr>
                 <w:rFonts w:ascii="Times New Roman" w:hAnsi="Times New Roman" w:cs="Times New Roman"/>
@@ -1838,18 +1684,7 @@
                 <w:sz w:val="22"/>
                 <w:szCs w:val="22"/>
               </w:rPr>
-              <w:t>ID_project</w:t>
-            </w:r>
-            <w:proofErr w:type="spellEnd"/>
-            <w:r>
-              <w:rPr>
-                <w:rFonts w:ascii="Times New Roman" w:hAnsi="Times New Roman" w:cs="Times New Roman"/>
-                <w:b/>
-                <w:bCs/>
-                <w:sz w:val="22"/>
-                <w:szCs w:val="22"/>
-              </w:rPr>
-              <w:t>: texto (40)</w:t>
+              <w:t>ID_project: texto (40)</w:t>
             </w:r>
           </w:p>
           <w:p>
@@ -1865,7 +1700,6 @@
                 <w:szCs w:val="22"/>
               </w:rPr>
             </w:pPr>
-            <w:proofErr w:type="spellStart"/>
             <w:r>
               <w:rPr>
                 <w:rFonts w:ascii="Times New Roman" w:hAnsi="Times New Roman" w:cs="Times New Roman"/>
@@ -1874,30 +1708,7 @@
                 <w:sz w:val="22"/>
                 <w:szCs w:val="22"/>
               </w:rPr>
-              <w:t>ID_</w:t>
-            </w:r>
-            <w:proofErr w:type="gramStart"/>
-            <w:r>
-              <w:rPr>
-                <w:rFonts w:ascii="Times New Roman" w:hAnsi="Times New Roman" w:cs="Times New Roman"/>
-                <w:b/>
-                <w:bCs/>
-                <w:sz w:val="22"/>
-                <w:szCs w:val="22"/>
-              </w:rPr>
-              <w:t>skill</w:t>
-            </w:r>
-            <w:proofErr w:type="spellEnd"/>
-            <w:proofErr w:type="gramEnd"/>
-            <w:r>
-              <w:rPr>
-                <w:rFonts w:ascii="Times New Roman" w:hAnsi="Times New Roman" w:cs="Times New Roman"/>
-                <w:b/>
-                <w:bCs/>
-                <w:sz w:val="22"/>
-                <w:szCs w:val="22"/>
-              </w:rPr>
-              <w:t>: texto (40)</w:t>
+              <w:t>ID_skill: texto (40)</w:t>
             </w:r>
           </w:p>
           <w:p>
@@ -1965,34 +1776,14 @@
                 <w:szCs w:val="22"/>
               </w:rPr>
             </w:pPr>
-            <w:proofErr w:type="spellStart"/>
-            <w:r>
-              <w:rPr>
-                <w:rFonts w:ascii="Times New Roman" w:hAnsi="Times New Roman" w:cs="Times New Roman"/>
-                <w:sz w:val="22"/>
-                <w:szCs w:val="22"/>
-              </w:rPr>
-              <w:t>Experience</w:t>
-            </w:r>
-            <w:proofErr w:type="spellEnd"/>
-            <w:r>
-              <w:rPr>
-                <w:rFonts w:ascii="Times New Roman" w:hAnsi="Times New Roman" w:cs="Times New Roman"/>
-                <w:sz w:val="22"/>
-                <w:szCs w:val="22"/>
-              </w:rPr>
-              <w:t xml:space="preserve">: </w:t>
-            </w:r>
-            <w:proofErr w:type="spellStart"/>
-            <w:r>
-              <w:rPr>
-                <w:rFonts w:ascii="Times New Roman" w:hAnsi="Times New Roman" w:cs="Times New Roman"/>
-                <w:sz w:val="22"/>
-                <w:szCs w:val="22"/>
-              </w:rPr>
-              <w:t>number</w:t>
-            </w:r>
-            <w:proofErr w:type="spellEnd"/>
+            <w:r>
+              <w:rPr>
+                <w:rFonts w:ascii="Times New Roman" w:hAnsi="Times New Roman" w:cs="Times New Roman"/>
+                <w:sz w:val="22"/>
+                <w:szCs w:val="22"/>
+              </w:rPr>
+              <w:t>Experience: number</w:t>
+            </w:r>
           </w:p>
           <w:p>
             <w:pPr>
@@ -2087,41 +1878,13 @@
                 <w:szCs w:val="22"/>
               </w:rPr>
             </w:pPr>
-            <w:proofErr w:type="spellStart"/>
-            <w:r>
-              <w:rPr>
-                <w:rFonts w:ascii="Times New Roman" w:hAnsi="Times New Roman" w:cs="Times New Roman"/>
-                <w:sz w:val="22"/>
-                <w:szCs w:val="22"/>
-              </w:rPr>
-              <w:t>Start_date</w:t>
-            </w:r>
-            <w:proofErr w:type="spellEnd"/>
-            <w:r>
-              <w:rPr>
-                <w:rFonts w:ascii="Times New Roman" w:hAnsi="Times New Roman" w:cs="Times New Roman"/>
-                <w:sz w:val="22"/>
-                <w:szCs w:val="22"/>
-              </w:rPr>
-              <w:t>: date (</w:t>
-            </w:r>
-            <w:proofErr w:type="spellStart"/>
-            <w:r>
-              <w:rPr>
-                <w:rFonts w:ascii="Times New Roman" w:hAnsi="Times New Roman" w:cs="Times New Roman"/>
-                <w:sz w:val="22"/>
-                <w:szCs w:val="22"/>
-              </w:rPr>
-              <w:t>year</w:t>
-            </w:r>
-            <w:proofErr w:type="spellEnd"/>
-            <w:r>
-              <w:rPr>
-                <w:rFonts w:ascii="Times New Roman" w:hAnsi="Times New Roman" w:cs="Times New Roman"/>
-                <w:sz w:val="22"/>
-                <w:szCs w:val="22"/>
-              </w:rPr>
-              <w:t>)</w:t>
+            <w:r>
+              <w:rPr>
+                <w:rFonts w:ascii="Times New Roman" w:hAnsi="Times New Roman" w:cs="Times New Roman"/>
+                <w:sz w:val="22"/>
+                <w:szCs w:val="22"/>
+              </w:rPr>
+              <w:t>Start_date: date (year)</w:t>
             </w:r>
           </w:p>
           <w:p>
@@ -2138,41 +1901,13 @@
                 <w:szCs w:val="22"/>
               </w:rPr>
             </w:pPr>
-            <w:proofErr w:type="spellStart"/>
-            <w:r>
-              <w:rPr>
-                <w:rFonts w:ascii="Times New Roman" w:hAnsi="Times New Roman" w:cs="Times New Roman"/>
-                <w:sz w:val="22"/>
-                <w:szCs w:val="22"/>
-              </w:rPr>
-              <w:t>End_date</w:t>
-            </w:r>
-            <w:proofErr w:type="spellEnd"/>
-            <w:r>
-              <w:rPr>
-                <w:rFonts w:ascii="Times New Roman" w:hAnsi="Times New Roman" w:cs="Times New Roman"/>
-                <w:sz w:val="22"/>
-                <w:szCs w:val="22"/>
-              </w:rPr>
-              <w:t>: date (</w:t>
-            </w:r>
-            <w:proofErr w:type="spellStart"/>
-            <w:r>
-              <w:rPr>
-                <w:rFonts w:ascii="Times New Roman" w:hAnsi="Times New Roman" w:cs="Times New Roman"/>
-                <w:sz w:val="22"/>
-                <w:szCs w:val="22"/>
-              </w:rPr>
-              <w:t>year</w:t>
-            </w:r>
-            <w:proofErr w:type="spellEnd"/>
-            <w:r>
-              <w:rPr>
-                <w:rFonts w:ascii="Times New Roman" w:hAnsi="Times New Roman" w:cs="Times New Roman"/>
-                <w:sz w:val="22"/>
-                <w:szCs w:val="22"/>
-              </w:rPr>
-              <w:t>)</w:t>
+            <w:r>
+              <w:rPr>
+                <w:rFonts w:ascii="Times New Roman" w:hAnsi="Times New Roman" w:cs="Times New Roman"/>
+                <w:sz w:val="22"/>
+                <w:szCs w:val="22"/>
+              </w:rPr>
+              <w:t>End_date: date (year)</w:t>
             </w:r>
           </w:p>
           <w:p>
@@ -2191,7 +1926,6 @@
                 <w:szCs w:val="22"/>
               </w:rPr>
             </w:pPr>
-            <w:proofErr w:type="spellStart"/>
             <w:r>
               <w:rPr>
                 <w:rFonts w:ascii="Times New Roman" w:hAnsi="Times New Roman" w:cs="Times New Roman"/>
@@ -2202,7 +1936,6 @@
               </w:rPr>
               <w:t>ID_type</w:t>
             </w:r>
-            <w:proofErr w:type="spellEnd"/>
             <w:r>
               <w:rPr>
                 <w:rFonts w:ascii="Times New Roman" w:hAnsi="Times New Roman" w:cs="Times New Roman"/>
@@ -2296,7 +2029,6 @@
                 <w:szCs w:val="22"/>
               </w:rPr>
             </w:pPr>
-            <w:proofErr w:type="spellStart"/>
             <w:r>
               <w:rPr>
                 <w:rFonts w:ascii="Times New Roman" w:hAnsi="Times New Roman" w:cs="Times New Roman"/>
@@ -2305,18 +2037,7 @@
                 <w:sz w:val="22"/>
                 <w:szCs w:val="22"/>
               </w:rPr>
-              <w:t>Type_of</w:t>
-            </w:r>
-            <w:proofErr w:type="spellEnd"/>
-            <w:r>
-              <w:rPr>
-                <w:rFonts w:ascii="Times New Roman" w:hAnsi="Times New Roman" w:cs="Times New Roman"/>
-                <w:b/>
-                <w:bCs/>
-                <w:sz w:val="22"/>
-                <w:szCs w:val="22"/>
-              </w:rPr>
-              <w:t>:</w:t>
+              <w:t>Type_of:</w:t>
             </w:r>
           </w:p>
           <w:p>
@@ -2426,7 +2147,6 @@
                 <w:bCs/>
               </w:rPr>
             </w:pPr>
-            <w:proofErr w:type="spellStart"/>
             <w:r>
               <w:rPr>
                 <w:rFonts w:ascii="Times New Roman" w:hAnsi="Times New Roman" w:cs="Times New Roman"/>
@@ -2435,7 +2155,6 @@
               </w:rPr>
               <w:t>Users</w:t>
             </w:r>
-            <w:proofErr w:type="spellEnd"/>
           </w:p>
         </w:tc>
       </w:tr>
@@ -2792,18 +2511,8 @@
                 <w:sz w:val="22"/>
                 <w:szCs w:val="22"/>
               </w:rPr>
-              <w:t xml:space="preserve">Castillo </w:t>
-            </w:r>
-            <w:proofErr w:type="spellStart"/>
-            <w:r>
-              <w:rPr>
-                <w:rFonts w:ascii="Times New Roman" w:hAnsi="Times New Roman" w:cs="Times New Roman"/>
-                <w:sz w:val="22"/>
-                <w:szCs w:val="22"/>
-              </w:rPr>
-              <w:t>Martinez</w:t>
-            </w:r>
-            <w:proofErr w:type="spellEnd"/>
+              <w:t>Castillo Martinez</w:t>
+            </w:r>
           </w:p>
         </w:tc>
       </w:tr>
@@ -2904,25 +2613,7 @@
           <w:sz w:val="22"/>
           <w:szCs w:val="22"/>
         </w:rPr>
-        <w:t xml:space="preserve"> Descripción de los atributos de la tabla </w:t>
-      </w:r>
-      <w:proofErr w:type="spellStart"/>
-      <w:r>
-        <w:rPr>
-          <w:rFonts w:ascii="Times New Roman" w:hAnsi="Times New Roman" w:cs="Times New Roman"/>
-          <w:sz w:val="22"/>
-          <w:szCs w:val="22"/>
-        </w:rPr>
-        <w:t>users</w:t>
-      </w:r>
-      <w:proofErr w:type="spellEnd"/>
-      <w:r>
-        <w:rPr>
-          <w:rFonts w:ascii="Times New Roman" w:hAnsi="Times New Roman" w:cs="Times New Roman"/>
-          <w:sz w:val="22"/>
-          <w:szCs w:val="22"/>
-        </w:rPr>
-        <w:t>.</w:t>
+        <w:t xml:space="preserve"> Descripción de los atributos de la tabla users.</w:t>
       </w:r>
     </w:p>
     <w:tbl>
@@ -3084,18 +2775,8 @@
                 <w:sz w:val="22"/>
                 <w:szCs w:val="22"/>
               </w:rPr>
-              <w:t xml:space="preserve">Nombre de la habilidad, proyecto o título de la empresa donde se trabajo e inclusive nombre de la </w:t>
-            </w:r>
-            <w:proofErr w:type="gramStart"/>
-            <w:r>
-              <w:rPr>
-                <w:rFonts w:ascii="Times New Roman" w:hAnsi="Times New Roman" w:cs="Times New Roman"/>
-                <w:sz w:val="22"/>
-                <w:szCs w:val="22"/>
-              </w:rPr>
-              <w:t>escuela .</w:t>
-            </w:r>
-            <w:proofErr w:type="gramEnd"/>
+              <w:t>Nombre de la habilidad, proyecto o título de la empresa donde se trabajo e inclusive nombre de la escuela .</w:t>
+            </w:r>
           </w:p>
         </w:tc>
         <w:tc>
@@ -3111,23 +2792,13 @@
                 <w:szCs w:val="22"/>
               </w:rPr>
             </w:pPr>
-            <w:proofErr w:type="spellStart"/>
-            <w:r>
-              <w:rPr>
-                <w:rFonts w:ascii="Times New Roman" w:hAnsi="Times New Roman" w:cs="Times New Roman"/>
-                <w:sz w:val="22"/>
-                <w:szCs w:val="22"/>
-              </w:rPr>
-              <w:t>Tec</w:t>
-            </w:r>
-            <w:proofErr w:type="spellEnd"/>
-            <w:r>
-              <w:rPr>
-                <w:rFonts w:ascii="Times New Roman" w:hAnsi="Times New Roman" w:cs="Times New Roman"/>
-                <w:sz w:val="22"/>
-                <w:szCs w:val="22"/>
-              </w:rPr>
-              <w:t xml:space="preserve"> de monterrey</w:t>
+            <w:r>
+              <w:rPr>
+                <w:rFonts w:ascii="Times New Roman" w:hAnsi="Times New Roman" w:cs="Times New Roman"/>
+                <w:sz w:val="22"/>
+                <w:szCs w:val="22"/>
+              </w:rPr>
+              <w:t>Tec de monterrey</w:t>
             </w:r>
           </w:p>
         </w:tc>
@@ -3320,23 +2991,7 @@
           <w:sz w:val="22"/>
           <w:szCs w:val="22"/>
         </w:rPr>
-        <w:t xml:space="preserve"> Descripción de los atributos de la tabla </w:t>
-      </w:r>
-      <w:r>
-        <w:rPr>
-          <w:rFonts w:ascii="Times New Roman" w:hAnsi="Times New Roman" w:cs="Times New Roman"/>
-          <w:sz w:val="22"/>
-          <w:szCs w:val="22"/>
-        </w:rPr>
-        <w:t>generics</w:t>
-      </w:r>
-      <w:r>
-        <w:rPr>
-          <w:rFonts w:ascii="Times New Roman" w:hAnsi="Times New Roman" w:cs="Times New Roman"/>
-          <w:sz w:val="22"/>
-          <w:szCs w:val="22"/>
-        </w:rPr>
-        <w:t>.</w:t>
+        <w:t xml:space="preserve"> Descripción de los atributos de la tabla generics.</w:t>
       </w:r>
     </w:p>
     <w:tbl>
@@ -3365,7 +3020,6 @@
                 <w:bCs/>
               </w:rPr>
             </w:pPr>
-            <w:proofErr w:type="spellStart"/>
             <w:r>
               <w:rPr>
                 <w:rFonts w:ascii="Times New Roman" w:hAnsi="Times New Roman" w:cs="Times New Roman"/>
@@ -3374,7 +3028,6 @@
               </w:rPr>
               <w:t>Rols</w:t>
             </w:r>
-            <w:proofErr w:type="spellEnd"/>
           </w:p>
         </w:tc>
       </w:tr>
@@ -3456,7 +3109,6 @@
                 <w:szCs w:val="22"/>
               </w:rPr>
             </w:pPr>
-            <w:proofErr w:type="spellStart"/>
             <w:r>
               <w:rPr>
                 <w:rFonts w:ascii="Times New Roman" w:hAnsi="Times New Roman" w:cs="Times New Roman"/>
@@ -3465,7 +3117,6 @@
               </w:rPr>
               <w:t>Admin</w:t>
             </w:r>
-            <w:proofErr w:type="spellEnd"/>
           </w:p>
         </w:tc>
       </w:tr>
@@ -3586,25 +3237,7 @@
           <w:sz w:val="22"/>
           <w:szCs w:val="22"/>
         </w:rPr>
-        <w:t xml:space="preserve"> Descripción de los atributos de la tabla </w:t>
-      </w:r>
-      <w:proofErr w:type="spellStart"/>
-      <w:r>
-        <w:rPr>
-          <w:rFonts w:ascii="Times New Roman" w:hAnsi="Times New Roman" w:cs="Times New Roman"/>
-          <w:sz w:val="22"/>
-          <w:szCs w:val="22"/>
-        </w:rPr>
-        <w:t>rols</w:t>
-      </w:r>
-      <w:proofErr w:type="spellEnd"/>
-      <w:r>
-        <w:rPr>
-          <w:rFonts w:ascii="Times New Roman" w:hAnsi="Times New Roman" w:cs="Times New Roman"/>
-          <w:sz w:val="22"/>
-          <w:szCs w:val="22"/>
-        </w:rPr>
-        <w:t>.</w:t>
+        <w:t xml:space="preserve"> Descripción de los atributos de la tabla rols.</w:t>
       </w:r>
     </w:p>
     <w:tbl>
@@ -3633,7 +3266,6 @@
                 <w:bCs/>
               </w:rPr>
             </w:pPr>
-            <w:proofErr w:type="spellStart"/>
             <w:r>
               <w:rPr>
                 <w:rFonts w:ascii="Times New Roman" w:hAnsi="Times New Roman" w:cs="Times New Roman"/>
@@ -3642,7 +3274,6 @@
               </w:rPr>
               <w:t>User_Rol</w:t>
             </w:r>
-            <w:proofErr w:type="spellEnd"/>
           </w:p>
         </w:tc>
       </w:tr>
@@ -3660,7 +3291,6 @@
                 <w:szCs w:val="22"/>
               </w:rPr>
             </w:pPr>
-            <w:proofErr w:type="spellStart"/>
             <w:r>
               <w:rPr>
                 <w:rFonts w:ascii="Times New Roman" w:hAnsi="Times New Roman" w:cs="Times New Roman"/>
@@ -3677,7 +3307,6 @@
               </w:rPr>
               <w:t>rol</w:t>
             </w:r>
-            <w:proofErr w:type="spellEnd"/>
           </w:p>
         </w:tc>
         <w:tc>
@@ -3923,33 +3552,7 @@
           <w:sz w:val="22"/>
           <w:szCs w:val="22"/>
         </w:rPr>
-        <w:t xml:space="preserve"> Descripción de los atributos de la tabla</w:t>
-      </w:r>
-      <w:r>
-        <w:rPr>
-          <w:rFonts w:ascii="Times New Roman" w:hAnsi="Times New Roman" w:cs="Times New Roman"/>
-          <w:sz w:val="22"/>
-          <w:szCs w:val="22"/>
-        </w:rPr>
-        <w:t xml:space="preserve"> </w:t>
-      </w:r>
-      <w:proofErr w:type="spellStart"/>
-      <w:r>
-        <w:rPr>
-          <w:rFonts w:ascii="Times New Roman" w:hAnsi="Times New Roman" w:cs="Times New Roman"/>
-          <w:sz w:val="22"/>
-          <w:szCs w:val="22"/>
-        </w:rPr>
-        <w:t>user_rol</w:t>
-      </w:r>
-      <w:proofErr w:type="spellEnd"/>
-      <w:r>
-        <w:rPr>
-          <w:rFonts w:ascii="Times New Roman" w:hAnsi="Times New Roman" w:cs="Times New Roman"/>
-          <w:sz w:val="22"/>
-          <w:szCs w:val="22"/>
-        </w:rPr>
-        <w:t>.</w:t>
+        <w:t xml:space="preserve"> Descripción de los atributos de la tabla user_rol.</w:t>
       </w:r>
     </w:p>
     <w:tbl>
@@ -3978,7 +3581,6 @@
                 <w:bCs/>
               </w:rPr>
             </w:pPr>
-            <w:proofErr w:type="spellStart"/>
             <w:r>
               <w:rPr>
                 <w:rFonts w:ascii="Times New Roman" w:hAnsi="Times New Roman" w:cs="Times New Roman"/>
@@ -3987,7 +3589,6 @@
               </w:rPr>
               <w:t>Privileges</w:t>
             </w:r>
-            <w:proofErr w:type="spellEnd"/>
           </w:p>
         </w:tc>
       </w:tr>
@@ -4005,7 +3606,6 @@
                 <w:szCs w:val="22"/>
               </w:rPr>
             </w:pPr>
-            <w:proofErr w:type="spellStart"/>
             <w:r>
               <w:rPr>
                 <w:rFonts w:ascii="Times New Roman" w:hAnsi="Times New Roman" w:cs="Times New Roman"/>
@@ -4014,7 +3614,6 @@
               </w:rPr>
               <w:t>Privilege</w:t>
             </w:r>
-            <w:proofErr w:type="spellEnd"/>
           </w:p>
         </w:tc>
         <w:tc>
@@ -4181,25 +3780,7 @@
           <w:sz w:val="22"/>
           <w:szCs w:val="22"/>
         </w:rPr>
-        <w:t xml:space="preserve"> Descripción de los atributos de la tabla </w:t>
-      </w:r>
-      <w:proofErr w:type="spellStart"/>
-      <w:r>
-        <w:rPr>
-          <w:rFonts w:ascii="Times New Roman" w:hAnsi="Times New Roman" w:cs="Times New Roman"/>
-          <w:sz w:val="22"/>
-          <w:szCs w:val="22"/>
-        </w:rPr>
-        <w:t>privileges</w:t>
-      </w:r>
-      <w:proofErr w:type="spellEnd"/>
-      <w:r>
-        <w:rPr>
-          <w:rFonts w:ascii="Times New Roman" w:hAnsi="Times New Roman" w:cs="Times New Roman"/>
-          <w:sz w:val="22"/>
-          <w:szCs w:val="22"/>
-        </w:rPr>
-        <w:t>.</w:t>
+        <w:t xml:space="preserve"> Descripción de los atributos de la tabla privileges.</w:t>
       </w:r>
     </w:p>
     <w:tbl>
@@ -4228,7 +3809,6 @@
                 <w:bCs/>
               </w:rPr>
             </w:pPr>
-            <w:proofErr w:type="spellStart"/>
             <w:r>
               <w:rPr>
                 <w:rFonts w:ascii="Times New Roman" w:hAnsi="Times New Roman" w:cs="Times New Roman"/>
@@ -4238,7 +3818,6 @@
               <w:lastRenderedPageBreak/>
               <w:t>Privileges_Rol</w:t>
             </w:r>
-            <w:proofErr w:type="spellEnd"/>
           </w:p>
         </w:tc>
       </w:tr>
@@ -4256,7 +3835,6 @@
                 <w:szCs w:val="22"/>
               </w:rPr>
             </w:pPr>
-            <w:proofErr w:type="spellStart"/>
             <w:r>
               <w:rPr>
                 <w:rFonts w:ascii="Times New Roman" w:hAnsi="Times New Roman" w:cs="Times New Roman"/>
@@ -4265,7 +3843,6 @@
               </w:rPr>
               <w:t>ID_rol</w:t>
             </w:r>
-            <w:proofErr w:type="spellEnd"/>
           </w:p>
         </w:tc>
         <w:tc>
@@ -4329,7 +3906,6 @@
                 <w:szCs w:val="22"/>
               </w:rPr>
             </w:pPr>
-            <w:proofErr w:type="spellStart"/>
             <w:r>
               <w:rPr>
                 <w:rFonts w:ascii="Times New Roman" w:hAnsi="Times New Roman" w:cs="Times New Roman"/>
@@ -4338,7 +3914,6 @@
               </w:rPr>
               <w:t>ID_privielege</w:t>
             </w:r>
-            <w:proofErr w:type="spellEnd"/>
           </w:p>
         </w:tc>
         <w:tc>
@@ -4505,25 +4080,7 @@
           <w:sz w:val="22"/>
           <w:szCs w:val="22"/>
         </w:rPr>
-        <w:t xml:space="preserve"> Descripción de los atributos de la tabla </w:t>
-      </w:r>
-      <w:proofErr w:type="spellStart"/>
-      <w:r>
-        <w:rPr>
-          <w:rFonts w:ascii="Times New Roman" w:hAnsi="Times New Roman" w:cs="Times New Roman"/>
-          <w:sz w:val="22"/>
-          <w:szCs w:val="22"/>
-        </w:rPr>
-        <w:t>privileges_rol</w:t>
-      </w:r>
-      <w:proofErr w:type="spellEnd"/>
-      <w:r>
-        <w:rPr>
-          <w:rFonts w:ascii="Times New Roman" w:hAnsi="Times New Roman" w:cs="Times New Roman"/>
-          <w:sz w:val="22"/>
-          <w:szCs w:val="22"/>
-        </w:rPr>
-        <w:t>.</w:t>
+        <w:t xml:space="preserve"> Descripción de los atributos de la tabla privileges_rol.</w:t>
       </w:r>
     </w:p>
     <w:tbl>
@@ -4654,6 +4211,77 @@
                 <w:sz w:val="22"/>
                 <w:szCs w:val="22"/>
               </w:rPr>
+              <w:t>Sent_date</w:t>
+            </w:r>
+          </w:p>
+        </w:tc>
+        <w:tc>
+          <w:tcPr>
+            <w:tcW w:w="5103" w:type="dxa"/>
+          </w:tcPr>
+          <w:p>
+            <w:pPr>
+              <w:jc w:val="both"/>
+              <w:rPr>
+                <w:rFonts w:ascii="Times New Roman" w:hAnsi="Times New Roman" w:cs="Times New Roman"/>
+                <w:sz w:val="22"/>
+                <w:szCs w:val="22"/>
+              </w:rPr>
+            </w:pPr>
+            <w:r>
+              <w:rPr>
+                <w:rFonts w:ascii="Times New Roman" w:hAnsi="Times New Roman" w:cs="Times New Roman"/>
+                <w:sz w:val="22"/>
+                <w:szCs w:val="22"/>
+              </w:rPr>
+              <w:t>Fecha en la que se envía el correo.</w:t>
+            </w:r>
+          </w:p>
+        </w:tc>
+        <w:tc>
+          <w:tcPr>
+            <w:tcW w:w="1887" w:type="dxa"/>
+          </w:tcPr>
+          <w:p>
+            <w:pPr>
+              <w:jc w:val="both"/>
+              <w:rPr>
+                <w:rFonts w:ascii="Times New Roman" w:hAnsi="Times New Roman" w:cs="Times New Roman"/>
+                <w:sz w:val="22"/>
+                <w:szCs w:val="22"/>
+              </w:rPr>
+            </w:pPr>
+            <w:r>
+              <w:rPr>
+                <w:rFonts w:ascii="Times New Roman" w:hAnsi="Times New Roman" w:cs="Times New Roman"/>
+                <w:sz w:val="22"/>
+                <w:szCs w:val="22"/>
+              </w:rPr>
+              <w:t>2025-06-21</w:t>
+            </w:r>
+          </w:p>
+        </w:tc>
+      </w:tr>
+      <w:tr>
+        <w:tc>
+          <w:tcPr>
+            <w:tcW w:w="1838" w:type="dxa"/>
+          </w:tcPr>
+          <w:p>
+            <w:pPr>
+              <w:jc w:val="both"/>
+              <w:rPr>
+                <w:rFonts w:ascii="Times New Roman" w:hAnsi="Times New Roman" w:cs="Times New Roman"/>
+                <w:sz w:val="22"/>
+                <w:szCs w:val="22"/>
+              </w:rPr>
+            </w:pPr>
+            <w:r>
+              <w:rPr>
+                <w:rFonts w:ascii="Times New Roman" w:hAnsi="Times New Roman" w:cs="Times New Roman"/>
+                <w:sz w:val="22"/>
+                <w:szCs w:val="22"/>
+              </w:rPr>
               <w:t>ID_user</w:t>
             </w:r>
           </w:p>
@@ -4822,23 +4450,7 @@
           <w:sz w:val="22"/>
           <w:szCs w:val="22"/>
         </w:rPr>
-        <w:t xml:space="preserve"> Descripción de los atributos de la tabla </w:t>
-      </w:r>
-      <w:r>
-        <w:rPr>
-          <w:rFonts w:ascii="Times New Roman" w:hAnsi="Times New Roman" w:cs="Times New Roman"/>
-          <w:sz w:val="22"/>
-          <w:szCs w:val="22"/>
-        </w:rPr>
-        <w:t>mails</w:t>
-      </w:r>
-      <w:r>
-        <w:rPr>
-          <w:rFonts w:ascii="Times New Roman" w:hAnsi="Times New Roman" w:cs="Times New Roman"/>
-          <w:sz w:val="22"/>
-          <w:szCs w:val="22"/>
-        </w:rPr>
-        <w:t>.</w:t>
+        <w:t xml:space="preserve"> Descripción de los atributos de la tabla mails.</w:t>
       </w:r>
     </w:p>
     <w:tbl>
@@ -4867,7 +4479,6 @@
                 <w:bCs/>
               </w:rPr>
             </w:pPr>
-            <w:proofErr w:type="spellStart"/>
             <w:r>
               <w:rPr>
                 <w:rFonts w:ascii="Times New Roman" w:hAnsi="Times New Roman" w:cs="Times New Roman"/>
@@ -4876,7 +4487,6 @@
               </w:rPr>
               <w:t>Projects</w:t>
             </w:r>
-            <w:proofErr w:type="spellEnd"/>
           </w:p>
         </w:tc>
       </w:tr>
@@ -4894,7 +4504,6 @@
                 <w:szCs w:val="22"/>
               </w:rPr>
             </w:pPr>
-            <w:proofErr w:type="spellStart"/>
             <w:r>
               <w:rPr>
                 <w:rFonts w:ascii="Times New Roman" w:hAnsi="Times New Roman" w:cs="Times New Roman"/>
@@ -4903,7 +4512,6 @@
               </w:rPr>
               <w:t>Start_date</w:t>
             </w:r>
-            <w:proofErr w:type="spellEnd"/>
           </w:p>
         </w:tc>
         <w:tc>
@@ -4967,7 +4575,6 @@
                 <w:szCs w:val="22"/>
               </w:rPr>
             </w:pPr>
-            <w:proofErr w:type="spellStart"/>
             <w:r>
               <w:rPr>
                 <w:rFonts w:ascii="Times New Roman" w:hAnsi="Times New Roman" w:cs="Times New Roman"/>
@@ -4976,7 +4583,6 @@
               </w:rPr>
               <w:t>End_date</w:t>
             </w:r>
-            <w:proofErr w:type="spellEnd"/>
           </w:p>
         </w:tc>
         <w:tc>
@@ -5214,25 +4820,7 @@
           <w:sz w:val="22"/>
           <w:szCs w:val="22"/>
         </w:rPr>
-        <w:t xml:space="preserve"> Descripción de los atributos de la tabla </w:t>
-      </w:r>
-      <w:proofErr w:type="spellStart"/>
-      <w:r>
-        <w:rPr>
-          <w:rFonts w:ascii="Times New Roman" w:hAnsi="Times New Roman" w:cs="Times New Roman"/>
-          <w:sz w:val="22"/>
-          <w:szCs w:val="22"/>
-        </w:rPr>
-        <w:t>projects</w:t>
-      </w:r>
-      <w:proofErr w:type="spellEnd"/>
-      <w:r>
-        <w:rPr>
-          <w:rFonts w:ascii="Times New Roman" w:hAnsi="Times New Roman" w:cs="Times New Roman"/>
-          <w:sz w:val="22"/>
-          <w:szCs w:val="22"/>
-        </w:rPr>
-        <w:t>.</w:t>
+        <w:t xml:space="preserve"> Descripción de los atributos de la tabla projects.</w:t>
       </w:r>
     </w:p>
     <w:tbl>
@@ -5286,7 +4874,6 @@
                 <w:szCs w:val="22"/>
               </w:rPr>
             </w:pPr>
-            <w:proofErr w:type="spellStart"/>
             <w:r>
               <w:rPr>
                 <w:rFonts w:ascii="Times New Roman" w:hAnsi="Times New Roman" w:cs="Times New Roman"/>
@@ -5295,7 +4882,6 @@
               </w:rPr>
               <w:t>ID_project</w:t>
             </w:r>
-            <w:proofErr w:type="spellEnd"/>
           </w:p>
         </w:tc>
         <w:tc>
@@ -5359,26 +4945,14 @@
                 <w:szCs w:val="22"/>
               </w:rPr>
             </w:pPr>
-            <w:proofErr w:type="spellStart"/>
-            <w:r>
-              <w:rPr>
-                <w:rFonts w:ascii="Times New Roman" w:hAnsi="Times New Roman" w:cs="Times New Roman"/>
-                <w:sz w:val="22"/>
-                <w:szCs w:val="22"/>
-              </w:rPr>
-              <w:t>ID_</w:t>
-            </w:r>
-            <w:proofErr w:type="gramStart"/>
-            <w:r>
-              <w:rPr>
-                <w:rFonts w:ascii="Times New Roman" w:hAnsi="Times New Roman" w:cs="Times New Roman"/>
-                <w:sz w:val="22"/>
-                <w:szCs w:val="22"/>
-              </w:rPr>
-              <w:t>skill</w:t>
-            </w:r>
-            <w:proofErr w:type="spellEnd"/>
-            <w:proofErr w:type="gramEnd"/>
+            <w:r>
+              <w:rPr>
+                <w:rFonts w:ascii="Times New Roman" w:hAnsi="Times New Roman" w:cs="Times New Roman"/>
+                <w:sz w:val="22"/>
+                <w:szCs w:val="22"/>
+              </w:rPr>
+              <w:t>ID_skill</w:t>
+            </w:r>
           </w:p>
         </w:tc>
         <w:tc>
@@ -5545,23 +5119,7 @@
           <w:sz w:val="22"/>
           <w:szCs w:val="22"/>
         </w:rPr>
-        <w:t xml:space="preserve"> Descripción de los atributos de la tabla </w:t>
-      </w:r>
-      <w:r>
-        <w:rPr>
-          <w:rFonts w:ascii="Times New Roman" w:hAnsi="Times New Roman" w:cs="Times New Roman"/>
-          <w:sz w:val="22"/>
-          <w:szCs w:val="22"/>
-        </w:rPr>
-        <w:t>technologies</w:t>
-      </w:r>
-      <w:r>
-        <w:rPr>
-          <w:rFonts w:ascii="Times New Roman" w:hAnsi="Times New Roman" w:cs="Times New Roman"/>
-          <w:sz w:val="22"/>
-          <w:szCs w:val="22"/>
-        </w:rPr>
-        <w:t>.</w:t>
+        <w:t xml:space="preserve"> Descripción de los atributos de la tabla technologies.</w:t>
       </w:r>
     </w:p>
     <w:tbl>
@@ -5615,7 +5173,6 @@
                 <w:szCs w:val="22"/>
               </w:rPr>
             </w:pPr>
-            <w:proofErr w:type="spellStart"/>
             <w:r>
               <w:rPr>
                 <w:rFonts w:ascii="Times New Roman" w:hAnsi="Times New Roman" w:cs="Times New Roman"/>
@@ -5624,7 +5181,6 @@
               </w:rPr>
               <w:t>Experience</w:t>
             </w:r>
-            <w:proofErr w:type="spellEnd"/>
           </w:p>
         </w:tc>
         <w:tc>
@@ -5646,25 +5202,7 @@
                 <w:sz w:val="22"/>
                 <w:szCs w:val="22"/>
               </w:rPr>
-              <w:t xml:space="preserve">Número de años que se ha practicado la habilidad y si se selecciona 0 </w:t>
-            </w:r>
-            <w:proofErr w:type="spellStart"/>
-            <w:r>
-              <w:rPr>
-                <w:rFonts w:ascii="Times New Roman" w:hAnsi="Times New Roman" w:cs="Times New Roman"/>
-                <w:sz w:val="22"/>
-                <w:szCs w:val="22"/>
-              </w:rPr>
-              <w:t>signfica</w:t>
-            </w:r>
-            <w:proofErr w:type="spellEnd"/>
-            <w:r>
-              <w:rPr>
-                <w:rFonts w:ascii="Times New Roman" w:hAnsi="Times New Roman" w:cs="Times New Roman"/>
-                <w:sz w:val="22"/>
-                <w:szCs w:val="22"/>
-              </w:rPr>
-              <w:t xml:space="preserve"> que es menos de un año, 1 significa más de un año y así sucesivamente.</w:t>
+              <w:t>Número de años que se ha practicado la habilidad y si se selecciona 0 signfica que es menos de un año, 1 significa más de un año y así sucesivamente.</w:t>
             </w:r>
           </w:p>
         </w:tc>
@@ -5896,25 +5434,7 @@
           <w:sz w:val="22"/>
           <w:szCs w:val="22"/>
         </w:rPr>
-        <w:t xml:space="preserve"> Descripción de los atributos de la tabla </w:t>
-      </w:r>
-      <w:proofErr w:type="spellStart"/>
-      <w:r>
-        <w:rPr>
-          <w:rFonts w:ascii="Times New Roman" w:hAnsi="Times New Roman" w:cs="Times New Roman"/>
-          <w:sz w:val="22"/>
-          <w:szCs w:val="22"/>
-        </w:rPr>
-        <w:t>skills</w:t>
-      </w:r>
-      <w:proofErr w:type="spellEnd"/>
-      <w:r>
-        <w:rPr>
-          <w:rFonts w:ascii="Times New Roman" w:hAnsi="Times New Roman" w:cs="Times New Roman"/>
-          <w:sz w:val="22"/>
-          <w:szCs w:val="22"/>
-        </w:rPr>
-        <w:t>.</w:t>
+        <w:t xml:space="preserve"> Descripción de los atributos de la tabla skills.</w:t>
       </w:r>
     </w:p>
     <w:tbl>
@@ -5968,7 +5488,6 @@
                 <w:szCs w:val="22"/>
               </w:rPr>
             </w:pPr>
-            <w:proofErr w:type="spellStart"/>
             <w:r>
               <w:rPr>
                 <w:rFonts w:ascii="Times New Roman" w:hAnsi="Times New Roman" w:cs="Times New Roman"/>
@@ -5977,7 +5496,6 @@
               </w:rPr>
               <w:t>Start_date</w:t>
             </w:r>
-            <w:proofErr w:type="spellEnd"/>
           </w:p>
         </w:tc>
         <w:tc>
@@ -6041,7 +5559,6 @@
                 <w:szCs w:val="22"/>
               </w:rPr>
             </w:pPr>
-            <w:proofErr w:type="spellStart"/>
             <w:r>
               <w:rPr>
                 <w:rFonts w:ascii="Times New Roman" w:hAnsi="Times New Roman" w:cs="Times New Roman"/>
@@ -6050,7 +5567,6 @@
               </w:rPr>
               <w:t>End_date</w:t>
             </w:r>
-            <w:proofErr w:type="spellEnd"/>
           </w:p>
         </w:tc>
         <w:tc>
@@ -6114,7 +5630,6 @@
                 <w:szCs w:val="22"/>
               </w:rPr>
             </w:pPr>
-            <w:proofErr w:type="spellStart"/>
             <w:r>
               <w:rPr>
                 <w:rFonts w:ascii="Times New Roman" w:hAnsi="Times New Roman" w:cs="Times New Roman"/>
@@ -6123,7 +5638,6 @@
               </w:rPr>
               <w:t>ID_type</w:t>
             </w:r>
-            <w:proofErr w:type="spellEnd"/>
           </w:p>
         </w:tc>
         <w:tc>
@@ -6219,23 +5733,7 @@
                 <w:sz w:val="22"/>
                 <w:szCs w:val="22"/>
               </w:rPr>
-              <w:t xml:space="preserve">Llave foránea del registro genérico, que direccionará a su nombre de la </w:t>
-            </w:r>
-            <w:r>
-              <w:rPr>
-                <w:rFonts w:ascii="Times New Roman" w:hAnsi="Times New Roman" w:cs="Times New Roman"/>
-                <w:sz w:val="22"/>
-                <w:szCs w:val="22"/>
-              </w:rPr>
-              <w:t>escuela o empresa donde se trabajó</w:t>
-            </w:r>
-            <w:r>
-              <w:rPr>
-                <w:rFonts w:ascii="Times New Roman" w:hAnsi="Times New Roman" w:cs="Times New Roman"/>
-                <w:sz w:val="22"/>
-                <w:szCs w:val="22"/>
-              </w:rPr>
-              <w:t>, descripción y fotografía.</w:t>
+              <w:t>Llave foránea del registro genérico, que direccionará a su nombre de la escuela o empresa donde se trabajó, descripción y fotografía.</w:t>
             </w:r>
           </w:p>
         </w:tc>
@@ -6380,25 +5878,7 @@
           <w:sz w:val="22"/>
           <w:szCs w:val="22"/>
         </w:rPr>
-        <w:t xml:space="preserve"> Descripción de los atributos de la tabla </w:t>
-      </w:r>
-      <w:proofErr w:type="spellStart"/>
-      <w:r>
-        <w:rPr>
-          <w:rFonts w:ascii="Times New Roman" w:hAnsi="Times New Roman" w:cs="Times New Roman"/>
-          <w:sz w:val="22"/>
-          <w:szCs w:val="22"/>
-        </w:rPr>
-        <w:t>experiences</w:t>
-      </w:r>
-      <w:proofErr w:type="spellEnd"/>
-      <w:r>
-        <w:rPr>
-          <w:rFonts w:ascii="Times New Roman" w:hAnsi="Times New Roman" w:cs="Times New Roman"/>
-          <w:sz w:val="22"/>
-          <w:szCs w:val="22"/>
-        </w:rPr>
-        <w:t>.</w:t>
+        <w:t xml:space="preserve"> Descripción de los atributos de la tabla experiences.</w:t>
       </w:r>
     </w:p>
     <w:tbl>
@@ -6427,7 +5907,6 @@
                 <w:bCs/>
               </w:rPr>
             </w:pPr>
-            <w:proofErr w:type="spellStart"/>
             <w:r>
               <w:rPr>
                 <w:rFonts w:ascii="Times New Roman" w:hAnsi="Times New Roman" w:cs="Times New Roman"/>
@@ -6437,7 +5916,6 @@
               <w:lastRenderedPageBreak/>
               <w:t>Type_of</w:t>
             </w:r>
-            <w:proofErr w:type="spellEnd"/>
           </w:p>
         </w:tc>
       </w:tr>
@@ -6525,41 +6003,13 @@
                 <w:szCs w:val="22"/>
               </w:rPr>
             </w:pPr>
-            <w:proofErr w:type="spellStart"/>
-            <w:r>
-              <w:rPr>
-                <w:rFonts w:ascii="Times New Roman" w:hAnsi="Times New Roman" w:cs="Times New Roman"/>
-                <w:sz w:val="22"/>
-                <w:szCs w:val="22"/>
-              </w:rPr>
-              <w:t>Work</w:t>
-            </w:r>
-            <w:proofErr w:type="spellEnd"/>
-            <w:r>
-              <w:rPr>
-                <w:rFonts w:ascii="Times New Roman" w:hAnsi="Times New Roman" w:cs="Times New Roman"/>
-                <w:sz w:val="22"/>
-                <w:szCs w:val="22"/>
-              </w:rPr>
-              <w:t xml:space="preserve"> </w:t>
-            </w:r>
-            <w:proofErr w:type="spellStart"/>
-            <w:r>
-              <w:rPr>
-                <w:rFonts w:ascii="Times New Roman" w:hAnsi="Times New Roman" w:cs="Times New Roman"/>
-                <w:sz w:val="22"/>
-                <w:szCs w:val="22"/>
-              </w:rPr>
-              <w:t>Experience</w:t>
-            </w:r>
-            <w:proofErr w:type="spellEnd"/>
-            <w:r>
-              <w:rPr>
-                <w:rFonts w:ascii="Times New Roman" w:hAnsi="Times New Roman" w:cs="Times New Roman"/>
-                <w:sz w:val="22"/>
-                <w:szCs w:val="22"/>
-              </w:rPr>
-              <w:t>.</w:t>
+            <w:r>
+              <w:rPr>
+                <w:rFonts w:ascii="Times New Roman" w:hAnsi="Times New Roman" w:cs="Times New Roman"/>
+                <w:sz w:val="22"/>
+                <w:szCs w:val="22"/>
+              </w:rPr>
+              <w:t>Work Experience.</w:t>
             </w:r>
           </w:p>
           <w:p>
@@ -6574,23 +6024,13 @@
                 <w:szCs w:val="22"/>
               </w:rPr>
             </w:pPr>
-            <w:proofErr w:type="spellStart"/>
-            <w:r>
-              <w:rPr>
-                <w:rFonts w:ascii="Times New Roman" w:hAnsi="Times New Roman" w:cs="Times New Roman"/>
-                <w:sz w:val="22"/>
-                <w:szCs w:val="22"/>
-              </w:rPr>
-              <w:t>Education</w:t>
-            </w:r>
-            <w:proofErr w:type="spellEnd"/>
-            <w:r>
-              <w:rPr>
-                <w:rFonts w:ascii="Times New Roman" w:hAnsi="Times New Roman" w:cs="Times New Roman"/>
-                <w:sz w:val="22"/>
-                <w:szCs w:val="22"/>
-              </w:rPr>
-              <w:t>.</w:t>
+            <w:r>
+              <w:rPr>
+                <w:rFonts w:ascii="Times New Roman" w:hAnsi="Times New Roman" w:cs="Times New Roman"/>
+                <w:sz w:val="22"/>
+                <w:szCs w:val="22"/>
+              </w:rPr>
+              <w:t>Education.</w:t>
             </w:r>
           </w:p>
         </w:tc>
@@ -6712,25 +6152,7 @@
           <w:sz w:val="22"/>
           <w:szCs w:val="22"/>
         </w:rPr>
-        <w:t xml:space="preserve"> Descripción de los atributos de la tabla </w:t>
-      </w:r>
-      <w:proofErr w:type="spellStart"/>
-      <w:r>
-        <w:rPr>
-          <w:rFonts w:ascii="Times New Roman" w:hAnsi="Times New Roman" w:cs="Times New Roman"/>
-          <w:sz w:val="22"/>
-          <w:szCs w:val="22"/>
-        </w:rPr>
-        <w:t>type_of</w:t>
-      </w:r>
-      <w:proofErr w:type="spellEnd"/>
-      <w:r>
-        <w:rPr>
-          <w:rFonts w:ascii="Times New Roman" w:hAnsi="Times New Roman" w:cs="Times New Roman"/>
-          <w:sz w:val="22"/>
-          <w:szCs w:val="22"/>
-        </w:rPr>
-        <w:t>.</w:t>
+        <w:t xml:space="preserve"> Descripción de los atributos de la tabla type_of.</w:t>
       </w:r>
     </w:p>
     <w:p>
@@ -6775,7 +6197,7 @@
           <w:noProof/>
         </w:rPr>
         <w:drawing>
-          <wp:inline distT="0" distB="0" distL="0" distR="0" wp14:anchorId="6B82FAEA" wp14:editId="1DAA2CF9">
+          <wp:inline distT="0" distB="0" distL="0" distR="0" wp14:anchorId="6B82FAEA" wp14:editId="7039B450">
             <wp:extent cx="2667000" cy="1752600"/>
             <wp:effectExtent l="0" t="0" r="0" b="0"/>
             <wp:docPr id="1447418728" name="Imagen 1" descr="Diagrama&#10;&#10;El contenido generado por IA puede ser incorrecto."/>
@@ -6871,7 +6293,7 @@
           <w:noProof/>
         </w:rPr>
         <w:drawing>
-          <wp:inline distT="0" distB="0" distL="0" distR="0" wp14:anchorId="3F3367F1" wp14:editId="0A634712">
+          <wp:inline distT="0" distB="0" distL="0" distR="0" wp14:anchorId="3F3367F1" wp14:editId="7CC6C327">
             <wp:extent cx="2868930" cy="1771650"/>
             <wp:effectExtent l="0" t="0" r="7620" b="0"/>
             <wp:docPr id="372231573" name="Imagen 2" descr="Diagrama&#10;&#10;El contenido generado por IA puede ser incorrecto."/>
@@ -6944,43 +6366,15 @@
           <w:sz w:val="22"/>
           <w:szCs w:val="22"/>
         </w:rPr>
-        <w:t>Fig. 2.</w:t>
-      </w:r>
-      <w:r>
-        <w:rPr>
-          <w:rFonts w:ascii="Times New Roman" w:hAnsi="Times New Roman" w:cs="Times New Roman"/>
-          <w:b/>
-          <w:bCs/>
-          <w:sz w:val="22"/>
-          <w:szCs w:val="22"/>
-        </w:rPr>
-        <w:t>2</w:t>
-      </w:r>
-      <w:r>
-        <w:rPr>
-          <w:rFonts w:ascii="Times New Roman" w:hAnsi="Times New Roman" w:cs="Times New Roman"/>
-          <w:b/>
-          <w:bCs/>
-          <w:sz w:val="22"/>
-          <w:szCs w:val="22"/>
-        </w:rPr>
-        <w:t>.</w:t>
-      </w:r>
-      <w:r>
-        <w:rPr>
-          <w:rFonts w:ascii="Times New Roman" w:hAnsi="Times New Roman" w:cs="Times New Roman"/>
-          <w:sz w:val="22"/>
-          <w:szCs w:val="22"/>
-        </w:rPr>
-        <w:t xml:space="preserve"> Mockup para</w:t>
-      </w:r>
-      <w:r>
-        <w:rPr>
-          <w:rFonts w:ascii="Times New Roman" w:hAnsi="Times New Roman" w:cs="Times New Roman"/>
-          <w:sz w:val="22"/>
-          <w:szCs w:val="22"/>
-        </w:rPr>
-        <w:t xml:space="preserve"> el apartado de proyectos.</w:t>
+        <w:t>Fig. 2.2.</w:t>
+      </w:r>
+      <w:r>
+        <w:rPr>
+          <w:rFonts w:ascii="Times New Roman" w:hAnsi="Times New Roman" w:cs="Times New Roman"/>
+          <w:sz w:val="22"/>
+          <w:szCs w:val="22"/>
+        </w:rPr>
+        <w:t xml:space="preserve"> Mockup para el apartado de proyectos.</w:t>
       </w:r>
     </w:p>
     <w:p>
@@ -6995,7 +6389,7 @@
           <w:noProof/>
         </w:rPr>
         <w:drawing>
-          <wp:inline distT="0" distB="0" distL="0" distR="0" wp14:anchorId="6E88A5B5" wp14:editId="05FE5DDB">
+          <wp:inline distT="0" distB="0" distL="0" distR="0" wp14:anchorId="6E88A5B5" wp14:editId="6233EAE2">
             <wp:extent cx="2609850" cy="1676400"/>
             <wp:effectExtent l="0" t="0" r="0" b="0"/>
             <wp:docPr id="837067249" name="Imagen 4" descr="Diagrama&#10;&#10;El contenido generado por IA puede ser incorrecto."/>
@@ -7064,43 +6458,15 @@
           <w:sz w:val="22"/>
           <w:szCs w:val="22"/>
         </w:rPr>
-        <w:t>Fig. 2.</w:t>
-      </w:r>
-      <w:r>
-        <w:rPr>
-          <w:rFonts w:ascii="Times New Roman" w:hAnsi="Times New Roman" w:cs="Times New Roman"/>
-          <w:b/>
-          <w:bCs/>
-          <w:sz w:val="22"/>
-          <w:szCs w:val="22"/>
-        </w:rPr>
-        <w:t>3</w:t>
-      </w:r>
-      <w:r>
-        <w:rPr>
-          <w:rFonts w:ascii="Times New Roman" w:hAnsi="Times New Roman" w:cs="Times New Roman"/>
-          <w:b/>
-          <w:bCs/>
-          <w:sz w:val="22"/>
-          <w:szCs w:val="22"/>
-        </w:rPr>
-        <w:t>.</w:t>
-      </w:r>
-      <w:r>
-        <w:rPr>
-          <w:rFonts w:ascii="Times New Roman" w:hAnsi="Times New Roman" w:cs="Times New Roman"/>
-          <w:sz w:val="22"/>
-          <w:szCs w:val="22"/>
-        </w:rPr>
-        <w:t xml:space="preserve"> Mockup para</w:t>
-      </w:r>
-      <w:r>
-        <w:rPr>
-          <w:rFonts w:ascii="Times New Roman" w:hAnsi="Times New Roman" w:cs="Times New Roman"/>
-          <w:sz w:val="22"/>
-          <w:szCs w:val="22"/>
-        </w:rPr>
-        <w:t xml:space="preserve"> el apartado de habilidades.</w:t>
+        <w:t>Fig. 2.3.</w:t>
+      </w:r>
+      <w:r>
+        <w:rPr>
+          <w:rFonts w:ascii="Times New Roman" w:hAnsi="Times New Roman" w:cs="Times New Roman"/>
+          <w:sz w:val="22"/>
+          <w:szCs w:val="22"/>
+        </w:rPr>
+        <w:t xml:space="preserve"> Mockup para el apartado de habilidades.</w:t>
       </w:r>
     </w:p>
     <w:p>
@@ -7116,7 +6482,7 @@
         </w:rPr>
         <w:lastRenderedPageBreak/>
         <w:drawing>
-          <wp:inline distT="0" distB="0" distL="0" distR="0" wp14:anchorId="7F76B0E0" wp14:editId="0A5BFCD0">
+          <wp:inline distT="0" distB="0" distL="0" distR="0" wp14:anchorId="7F76B0E0" wp14:editId="3BC7271A">
             <wp:extent cx="2857500" cy="1676400"/>
             <wp:effectExtent l="0" t="0" r="0" b="0"/>
             <wp:docPr id="291186356" name="Imagen 5" descr="Diagrama&#10;&#10;El contenido generado por IA puede ser incorrecto."/>
@@ -7185,43 +6551,15 @@
           <w:sz w:val="22"/>
           <w:szCs w:val="22"/>
         </w:rPr>
-        <w:t>Fig. 2.</w:t>
-      </w:r>
-      <w:r>
-        <w:rPr>
-          <w:rFonts w:ascii="Times New Roman" w:hAnsi="Times New Roman" w:cs="Times New Roman"/>
-          <w:b/>
-          <w:bCs/>
-          <w:sz w:val="22"/>
-          <w:szCs w:val="22"/>
-        </w:rPr>
-        <w:t>4</w:t>
-      </w:r>
-      <w:r>
-        <w:rPr>
-          <w:rFonts w:ascii="Times New Roman" w:hAnsi="Times New Roman" w:cs="Times New Roman"/>
-          <w:b/>
-          <w:bCs/>
-          <w:sz w:val="22"/>
-          <w:szCs w:val="22"/>
-        </w:rPr>
-        <w:t>.</w:t>
-      </w:r>
-      <w:r>
-        <w:rPr>
-          <w:rFonts w:ascii="Times New Roman" w:hAnsi="Times New Roman" w:cs="Times New Roman"/>
-          <w:sz w:val="22"/>
-          <w:szCs w:val="22"/>
-        </w:rPr>
-        <w:t xml:space="preserve"> Mockup para</w:t>
-      </w:r>
-      <w:r>
-        <w:rPr>
-          <w:rFonts w:ascii="Times New Roman" w:hAnsi="Times New Roman" w:cs="Times New Roman"/>
-          <w:sz w:val="22"/>
-          <w:szCs w:val="22"/>
-        </w:rPr>
-        <w:t xml:space="preserve"> el apartado de experiencia y estudios.</w:t>
+        <w:t>Fig. 2.4.</w:t>
+      </w:r>
+      <w:r>
+        <w:rPr>
+          <w:rFonts w:ascii="Times New Roman" w:hAnsi="Times New Roman" w:cs="Times New Roman"/>
+          <w:sz w:val="22"/>
+          <w:szCs w:val="22"/>
+        </w:rPr>
+        <w:t xml:space="preserve"> Mockup para el apartado de experiencia y estudios.</w:t>
       </w:r>
     </w:p>
     <w:p>
@@ -7238,7 +6576,7 @@
           <w:noProof/>
         </w:rPr>
         <w:drawing>
-          <wp:inline distT="0" distB="0" distL="0" distR="0" wp14:anchorId="4E42D38C" wp14:editId="47EA80CC">
+          <wp:inline distT="0" distB="0" distL="0" distR="0" wp14:anchorId="4E42D38C" wp14:editId="5A0CE557">
             <wp:extent cx="2609850" cy="1858645"/>
             <wp:effectExtent l="0" t="0" r="0" b="8255"/>
             <wp:docPr id="2012693234" name="Imagen 6" descr="Diagrama&#10;&#10;El contenido generado por IA puede ser incorrecto."/>
@@ -7337,15 +6675,7 @@
           <w:sz w:val="22"/>
           <w:szCs w:val="22"/>
         </w:rPr>
-        <w:t xml:space="preserve"> Mockup para</w:t>
-      </w:r>
-      <w:r>
-        <w:rPr>
-          <w:rFonts w:ascii="Times New Roman" w:hAnsi="Times New Roman" w:cs="Times New Roman"/>
-          <w:sz w:val="22"/>
-          <w:szCs w:val="22"/>
-        </w:rPr>
-        <w:t xml:space="preserve"> el formulario de contacto.</w:t>
+        <w:t xml:space="preserve"> Mockup para el formulario de contacto.</w:t>
       </w:r>
     </w:p>
     <w:p>
@@ -7428,51 +6758,15 @@
           <w:sz w:val="22"/>
           <w:szCs w:val="22"/>
         </w:rPr>
-        <w:t>Fig. 2.</w:t>
-      </w:r>
-      <w:r>
-        <w:rPr>
-          <w:rFonts w:ascii="Times New Roman" w:hAnsi="Times New Roman" w:cs="Times New Roman"/>
-          <w:b/>
-          <w:bCs/>
-          <w:sz w:val="22"/>
-          <w:szCs w:val="22"/>
-        </w:rPr>
-        <w:t>6</w:t>
-      </w:r>
-      <w:r>
-        <w:rPr>
-          <w:rFonts w:ascii="Times New Roman" w:hAnsi="Times New Roman" w:cs="Times New Roman"/>
-          <w:b/>
-          <w:bCs/>
-          <w:sz w:val="22"/>
-          <w:szCs w:val="22"/>
-        </w:rPr>
-        <w:t>.</w:t>
-      </w:r>
-      <w:r>
-        <w:rPr>
-          <w:rFonts w:ascii="Times New Roman" w:hAnsi="Times New Roman" w:cs="Times New Roman"/>
-          <w:sz w:val="22"/>
-          <w:szCs w:val="22"/>
-        </w:rPr>
-        <w:t xml:space="preserve"> Mockup </w:t>
-      </w:r>
-      <w:r>
-        <w:rPr>
-          <w:rFonts w:ascii="Times New Roman" w:hAnsi="Times New Roman" w:cs="Times New Roman"/>
-          <w:sz w:val="22"/>
-          <w:szCs w:val="22"/>
-        </w:rPr>
-        <w:t>para el administrador consultando los usuarios</w:t>
-      </w:r>
-      <w:r>
-        <w:rPr>
-          <w:rFonts w:ascii="Times New Roman" w:hAnsi="Times New Roman" w:cs="Times New Roman"/>
-          <w:sz w:val="22"/>
-          <w:szCs w:val="22"/>
-        </w:rPr>
-        <w:t>.</w:t>
+        <w:t>Fig. 2.6.</w:t>
+      </w:r>
+      <w:r>
+        <w:rPr>
+          <w:rFonts w:ascii="Times New Roman" w:hAnsi="Times New Roman" w:cs="Times New Roman"/>
+          <w:sz w:val="22"/>
+          <w:szCs w:val="22"/>
+        </w:rPr>
+        <w:t xml:space="preserve"> Mockup para el administrador consultando los usuarios.</w:t>
       </w:r>
     </w:p>
     <w:p>

</xml_diff>

<commit_message>
Update: tabla para especificar que casos de uso puede hacer un actor agregada
</commit_message>
<xml_diff>
--- a/Documentacion Página.docx
+++ b/Documentacion Página.docx
@@ -547,6 +547,24 @@
           <w:sz w:val="20"/>
           <w:szCs w:val="20"/>
         </w:rPr>
+      </w:pPr>
+      <w:r>
+        <w:rPr>
+          <w:rFonts w:ascii="Times New Roman" w:hAnsi="Times New Roman" w:cs="Times New Roman"/>
+          <w:sz w:val="20"/>
+          <w:szCs w:val="20"/>
+        </w:rPr>
+        <w:t>Modificar usuario.</w:t>
+      </w:r>
+    </w:p>
+    <w:p>
+      <w:pPr>
+        <w:jc w:val="both"/>
+        <w:rPr>
+          <w:rFonts w:ascii="Times New Roman" w:hAnsi="Times New Roman" w:cs="Times New Roman"/>
+          <w:sz w:val="20"/>
+          <w:szCs w:val="20"/>
+        </w:rPr>
         <w:sectPr>
           <w:type w:val="continuous"/>
           <w:pgSz w:w="12240" w:h="15840"/>
@@ -555,13 +573,2007 @@
           <w:docGrid w:linePitch="360"/>
         </w:sectPr>
       </w:pPr>
-      <w:r>
-        <w:rPr>
-          <w:rFonts w:ascii="Times New Roman" w:hAnsi="Times New Roman" w:cs="Times New Roman"/>
-          <w:sz w:val="20"/>
-          <w:szCs w:val="20"/>
-        </w:rPr>
-        <w:t>Modificar usuario.</w:t>
+    </w:p>
+    <w:p>
+      <w:pPr>
+        <w:jc w:val="both"/>
+        <w:rPr>
+          <w:rFonts w:ascii="Times New Roman" w:hAnsi="Times New Roman" w:cs="Times New Roman"/>
+          <w:sz w:val="22"/>
+          <w:szCs w:val="22"/>
+        </w:rPr>
+      </w:pPr>
+    </w:p>
+    <w:tbl>
+      <w:tblPr>
+        <w:tblStyle w:val="Tablaconcuadrcula"/>
+        <w:tblW w:w="0" w:type="auto"/>
+        <w:tblLook w:val="04A0" w:firstRow="1" w:lastRow="0" w:firstColumn="1" w:lastColumn="0" w:noHBand="0" w:noVBand="1"/>
+      </w:tblPr>
+      <w:tblGrid>
+        <w:gridCol w:w="736"/>
+        <w:gridCol w:w="3668"/>
+        <w:gridCol w:w="1651"/>
+        <w:gridCol w:w="1052"/>
+        <w:gridCol w:w="1721"/>
+      </w:tblGrid>
+      <w:tr>
+        <w:tc>
+          <w:tcPr>
+            <w:tcW w:w="736" w:type="dxa"/>
+          </w:tcPr>
+          <w:p>
+            <w:pPr>
+              <w:jc w:val="center"/>
+              <w:rPr>
+                <w:rFonts w:ascii="Times New Roman" w:hAnsi="Times New Roman" w:cs="Times New Roman"/>
+                <w:b/>
+                <w:bCs/>
+                <w:sz w:val="22"/>
+                <w:szCs w:val="22"/>
+              </w:rPr>
+            </w:pPr>
+            <w:r>
+              <w:rPr>
+                <w:rFonts w:ascii="Times New Roman" w:hAnsi="Times New Roman" w:cs="Times New Roman"/>
+                <w:b/>
+                <w:bCs/>
+                <w:sz w:val="22"/>
+                <w:szCs w:val="22"/>
+              </w:rPr>
+              <w:t>Núm.</w:t>
+            </w:r>
+          </w:p>
+        </w:tc>
+        <w:tc>
+          <w:tcPr>
+            <w:tcW w:w="3812" w:type="dxa"/>
+          </w:tcPr>
+          <w:p>
+            <w:pPr>
+              <w:jc w:val="center"/>
+              <w:rPr>
+                <w:rFonts w:ascii="Times New Roman" w:hAnsi="Times New Roman" w:cs="Times New Roman"/>
+                <w:b/>
+                <w:bCs/>
+                <w:sz w:val="22"/>
+                <w:szCs w:val="22"/>
+              </w:rPr>
+            </w:pPr>
+            <w:r>
+              <w:rPr>
+                <w:rFonts w:ascii="Times New Roman" w:hAnsi="Times New Roman" w:cs="Times New Roman"/>
+                <w:b/>
+                <w:bCs/>
+                <w:sz w:val="22"/>
+                <w:szCs w:val="22"/>
+              </w:rPr>
+              <w:t>Caso de uso</w:t>
+            </w:r>
+          </w:p>
+        </w:tc>
+        <w:tc>
+          <w:tcPr>
+            <w:tcW w:w="1653" w:type="dxa"/>
+          </w:tcPr>
+          <w:p>
+            <w:pPr>
+              <w:jc w:val="center"/>
+              <w:rPr>
+                <w:rFonts w:ascii="Times New Roman" w:hAnsi="Times New Roman" w:cs="Times New Roman"/>
+                <w:b/>
+                <w:bCs/>
+                <w:sz w:val="22"/>
+                <w:szCs w:val="22"/>
+              </w:rPr>
+            </w:pPr>
+            <w:r>
+              <w:rPr>
+                <w:rFonts w:ascii="Times New Roman" w:hAnsi="Times New Roman" w:cs="Times New Roman"/>
+                <w:b/>
+                <w:bCs/>
+                <w:sz w:val="22"/>
+                <w:szCs w:val="22"/>
+              </w:rPr>
+              <w:t>Administrador</w:t>
+            </w:r>
+          </w:p>
+        </w:tc>
+        <w:tc>
+          <w:tcPr>
+            <w:tcW w:w="882" w:type="dxa"/>
+          </w:tcPr>
+          <w:p>
+            <w:pPr>
+              <w:jc w:val="center"/>
+              <w:rPr>
+                <w:rFonts w:ascii="Times New Roman" w:hAnsi="Times New Roman" w:cs="Times New Roman"/>
+                <w:b/>
+                <w:bCs/>
+                <w:sz w:val="22"/>
+                <w:szCs w:val="22"/>
+              </w:rPr>
+            </w:pPr>
+            <w:r>
+              <w:rPr>
+                <w:rFonts w:ascii="Times New Roman" w:hAnsi="Times New Roman" w:cs="Times New Roman"/>
+                <w:b/>
+                <w:bCs/>
+                <w:sz w:val="22"/>
+                <w:szCs w:val="22"/>
+              </w:rPr>
+              <w:t>Visitante</w:t>
+            </w:r>
+          </w:p>
+        </w:tc>
+        <w:tc>
+          <w:tcPr>
+            <w:tcW w:w="1745" w:type="dxa"/>
+          </w:tcPr>
+          <w:p>
+            <w:pPr>
+              <w:jc w:val="center"/>
+              <w:rPr>
+                <w:rFonts w:ascii="Times New Roman" w:hAnsi="Times New Roman" w:cs="Times New Roman"/>
+                <w:b/>
+                <w:bCs/>
+                <w:sz w:val="22"/>
+                <w:szCs w:val="22"/>
+              </w:rPr>
+            </w:pPr>
+            <w:r>
+              <w:rPr>
+                <w:rFonts w:ascii="Times New Roman" w:hAnsi="Times New Roman" w:cs="Times New Roman"/>
+                <w:b/>
+                <w:bCs/>
+                <w:sz w:val="22"/>
+                <w:szCs w:val="22"/>
+              </w:rPr>
+              <w:t>No autenticado</w:t>
+            </w:r>
+          </w:p>
+        </w:tc>
+      </w:tr>
+      <w:tr>
+        <w:tc>
+          <w:tcPr>
+            <w:tcW w:w="736" w:type="dxa"/>
+          </w:tcPr>
+          <w:p>
+            <w:pPr>
+              <w:jc w:val="center"/>
+              <w:rPr>
+                <w:rFonts w:ascii="Times New Roman" w:hAnsi="Times New Roman" w:cs="Times New Roman"/>
+                <w:sz w:val="22"/>
+                <w:szCs w:val="22"/>
+              </w:rPr>
+            </w:pPr>
+            <w:r>
+              <w:rPr>
+                <w:rFonts w:ascii="Times New Roman" w:hAnsi="Times New Roman" w:cs="Times New Roman"/>
+                <w:sz w:val="22"/>
+                <w:szCs w:val="22"/>
+              </w:rPr>
+              <w:t>1</w:t>
+            </w:r>
+          </w:p>
+        </w:tc>
+        <w:tc>
+          <w:tcPr>
+            <w:tcW w:w="3812" w:type="dxa"/>
+          </w:tcPr>
+          <w:p>
+            <w:pPr>
+              <w:jc w:val="both"/>
+              <w:rPr>
+                <w:rFonts w:ascii="Times New Roman" w:hAnsi="Times New Roman" w:cs="Times New Roman"/>
+                <w:sz w:val="22"/>
+                <w:szCs w:val="22"/>
+              </w:rPr>
+            </w:pPr>
+            <w:r>
+              <w:rPr>
+                <w:rFonts w:ascii="Times New Roman" w:hAnsi="Times New Roman" w:cs="Times New Roman"/>
+                <w:sz w:val="22"/>
+                <w:szCs w:val="22"/>
+              </w:rPr>
+              <w:t>Consultar proyectos.</w:t>
+            </w:r>
+          </w:p>
+        </w:tc>
+        <w:tc>
+          <w:tcPr>
+            <w:tcW w:w="1653" w:type="dxa"/>
+          </w:tcPr>
+          <w:p>
+            <w:pPr>
+              <w:jc w:val="center"/>
+              <w:rPr>
+                <w:rFonts w:ascii="Times New Roman" w:hAnsi="Times New Roman" w:cs="Times New Roman"/>
+                <w:b/>
+                <w:bCs/>
+              </w:rPr>
+            </w:pPr>
+            <w:r>
+              <w:rPr>
+                <w:rFonts w:ascii="Times New Roman" w:hAnsi="Times New Roman" w:cs="Times New Roman"/>
+                <w:b/>
+                <w:bCs/>
+              </w:rPr>
+              <w:t>X</w:t>
+            </w:r>
+          </w:p>
+        </w:tc>
+        <w:tc>
+          <w:tcPr>
+            <w:tcW w:w="882" w:type="dxa"/>
+          </w:tcPr>
+          <w:p>
+            <w:pPr>
+              <w:jc w:val="center"/>
+              <w:rPr>
+                <w:rFonts w:ascii="Times New Roman" w:hAnsi="Times New Roman" w:cs="Times New Roman"/>
+                <w:b/>
+                <w:bCs/>
+              </w:rPr>
+            </w:pPr>
+            <w:r>
+              <w:rPr>
+                <w:rFonts w:ascii="Times New Roman" w:hAnsi="Times New Roman" w:cs="Times New Roman"/>
+                <w:b/>
+                <w:bCs/>
+              </w:rPr>
+              <w:t>X</w:t>
+            </w:r>
+          </w:p>
+        </w:tc>
+        <w:tc>
+          <w:tcPr>
+            <w:tcW w:w="1745" w:type="dxa"/>
+          </w:tcPr>
+          <w:p>
+            <w:pPr>
+              <w:jc w:val="center"/>
+              <w:rPr>
+                <w:rFonts w:ascii="Times New Roman" w:hAnsi="Times New Roman" w:cs="Times New Roman"/>
+                <w:b/>
+                <w:bCs/>
+              </w:rPr>
+            </w:pPr>
+            <w:r>
+              <w:rPr>
+                <w:rFonts w:ascii="Times New Roman" w:hAnsi="Times New Roman" w:cs="Times New Roman"/>
+                <w:b/>
+                <w:bCs/>
+              </w:rPr>
+              <w:t>X</w:t>
+            </w:r>
+          </w:p>
+        </w:tc>
+      </w:tr>
+      <w:tr>
+        <w:tc>
+          <w:tcPr>
+            <w:tcW w:w="736" w:type="dxa"/>
+          </w:tcPr>
+          <w:p>
+            <w:pPr>
+              <w:jc w:val="center"/>
+              <w:rPr>
+                <w:rFonts w:ascii="Times New Roman" w:hAnsi="Times New Roman" w:cs="Times New Roman"/>
+                <w:sz w:val="22"/>
+                <w:szCs w:val="22"/>
+              </w:rPr>
+            </w:pPr>
+            <w:r>
+              <w:rPr>
+                <w:rFonts w:ascii="Times New Roman" w:hAnsi="Times New Roman" w:cs="Times New Roman"/>
+                <w:sz w:val="22"/>
+                <w:szCs w:val="22"/>
+              </w:rPr>
+              <w:t>2</w:t>
+            </w:r>
+          </w:p>
+        </w:tc>
+        <w:tc>
+          <w:tcPr>
+            <w:tcW w:w="3812" w:type="dxa"/>
+          </w:tcPr>
+          <w:p>
+            <w:pPr>
+              <w:jc w:val="both"/>
+              <w:rPr>
+                <w:rFonts w:ascii="Times New Roman" w:hAnsi="Times New Roman" w:cs="Times New Roman"/>
+                <w:sz w:val="22"/>
+                <w:szCs w:val="22"/>
+              </w:rPr>
+            </w:pPr>
+            <w:r>
+              <w:rPr>
+                <w:rFonts w:ascii="Times New Roman" w:hAnsi="Times New Roman" w:cs="Times New Roman"/>
+                <w:sz w:val="22"/>
+                <w:szCs w:val="22"/>
+              </w:rPr>
+              <w:t>Consultar habilidades.</w:t>
+            </w:r>
+          </w:p>
+        </w:tc>
+        <w:tc>
+          <w:tcPr>
+            <w:tcW w:w="1653" w:type="dxa"/>
+          </w:tcPr>
+          <w:p>
+            <w:pPr>
+              <w:jc w:val="center"/>
+              <w:rPr>
+                <w:rFonts w:ascii="Times New Roman" w:hAnsi="Times New Roman" w:cs="Times New Roman"/>
+                <w:b/>
+                <w:bCs/>
+              </w:rPr>
+            </w:pPr>
+            <w:r>
+              <w:rPr>
+                <w:rFonts w:ascii="Times New Roman" w:hAnsi="Times New Roman" w:cs="Times New Roman"/>
+                <w:b/>
+                <w:bCs/>
+              </w:rPr>
+              <w:t>X</w:t>
+            </w:r>
+          </w:p>
+        </w:tc>
+        <w:tc>
+          <w:tcPr>
+            <w:tcW w:w="882" w:type="dxa"/>
+          </w:tcPr>
+          <w:p>
+            <w:pPr>
+              <w:jc w:val="center"/>
+              <w:rPr>
+                <w:rFonts w:ascii="Times New Roman" w:hAnsi="Times New Roman" w:cs="Times New Roman"/>
+                <w:b/>
+                <w:bCs/>
+              </w:rPr>
+            </w:pPr>
+            <w:r>
+              <w:rPr>
+                <w:rFonts w:ascii="Times New Roman" w:hAnsi="Times New Roman" w:cs="Times New Roman"/>
+                <w:b/>
+                <w:bCs/>
+              </w:rPr>
+              <w:t>X</w:t>
+            </w:r>
+          </w:p>
+        </w:tc>
+        <w:tc>
+          <w:tcPr>
+            <w:tcW w:w="1745" w:type="dxa"/>
+          </w:tcPr>
+          <w:p>
+            <w:pPr>
+              <w:jc w:val="center"/>
+              <w:rPr>
+                <w:rFonts w:ascii="Times New Roman" w:hAnsi="Times New Roman" w:cs="Times New Roman"/>
+                <w:b/>
+                <w:bCs/>
+              </w:rPr>
+            </w:pPr>
+            <w:r>
+              <w:rPr>
+                <w:rFonts w:ascii="Times New Roman" w:hAnsi="Times New Roman" w:cs="Times New Roman"/>
+                <w:b/>
+                <w:bCs/>
+              </w:rPr>
+              <w:t>X</w:t>
+            </w:r>
+          </w:p>
+        </w:tc>
+      </w:tr>
+      <w:tr>
+        <w:tc>
+          <w:tcPr>
+            <w:tcW w:w="736" w:type="dxa"/>
+          </w:tcPr>
+          <w:p>
+            <w:pPr>
+              <w:jc w:val="center"/>
+              <w:rPr>
+                <w:rFonts w:ascii="Times New Roman" w:hAnsi="Times New Roman" w:cs="Times New Roman"/>
+                <w:sz w:val="22"/>
+                <w:szCs w:val="22"/>
+              </w:rPr>
+            </w:pPr>
+            <w:r>
+              <w:rPr>
+                <w:rFonts w:ascii="Times New Roman" w:hAnsi="Times New Roman" w:cs="Times New Roman"/>
+                <w:sz w:val="22"/>
+                <w:szCs w:val="22"/>
+              </w:rPr>
+              <w:t>3</w:t>
+            </w:r>
+          </w:p>
+        </w:tc>
+        <w:tc>
+          <w:tcPr>
+            <w:tcW w:w="3812" w:type="dxa"/>
+          </w:tcPr>
+          <w:p>
+            <w:pPr>
+              <w:jc w:val="both"/>
+              <w:rPr>
+                <w:rFonts w:ascii="Times New Roman" w:hAnsi="Times New Roman" w:cs="Times New Roman"/>
+                <w:sz w:val="22"/>
+                <w:szCs w:val="22"/>
+              </w:rPr>
+            </w:pPr>
+            <w:r>
+              <w:rPr>
+                <w:rFonts w:ascii="Times New Roman" w:hAnsi="Times New Roman" w:cs="Times New Roman"/>
+                <w:sz w:val="22"/>
+                <w:szCs w:val="22"/>
+              </w:rPr>
+              <w:t>Consultar experiencia y educación.</w:t>
+            </w:r>
+          </w:p>
+        </w:tc>
+        <w:tc>
+          <w:tcPr>
+            <w:tcW w:w="1653" w:type="dxa"/>
+          </w:tcPr>
+          <w:p>
+            <w:pPr>
+              <w:jc w:val="center"/>
+              <w:rPr>
+                <w:rFonts w:ascii="Times New Roman" w:hAnsi="Times New Roman" w:cs="Times New Roman"/>
+                <w:b/>
+                <w:bCs/>
+              </w:rPr>
+            </w:pPr>
+            <w:r>
+              <w:rPr>
+                <w:rFonts w:ascii="Times New Roman" w:hAnsi="Times New Roman" w:cs="Times New Roman"/>
+                <w:b/>
+                <w:bCs/>
+              </w:rPr>
+              <w:t>X</w:t>
+            </w:r>
+          </w:p>
+        </w:tc>
+        <w:tc>
+          <w:tcPr>
+            <w:tcW w:w="882" w:type="dxa"/>
+          </w:tcPr>
+          <w:p>
+            <w:pPr>
+              <w:jc w:val="center"/>
+              <w:rPr>
+                <w:rFonts w:ascii="Times New Roman" w:hAnsi="Times New Roman" w:cs="Times New Roman"/>
+                <w:b/>
+                <w:bCs/>
+              </w:rPr>
+            </w:pPr>
+            <w:r>
+              <w:rPr>
+                <w:rFonts w:ascii="Times New Roman" w:hAnsi="Times New Roman" w:cs="Times New Roman"/>
+                <w:b/>
+                <w:bCs/>
+              </w:rPr>
+              <w:t>X</w:t>
+            </w:r>
+          </w:p>
+        </w:tc>
+        <w:tc>
+          <w:tcPr>
+            <w:tcW w:w="1745" w:type="dxa"/>
+          </w:tcPr>
+          <w:p>
+            <w:pPr>
+              <w:jc w:val="center"/>
+              <w:rPr>
+                <w:rFonts w:ascii="Times New Roman" w:hAnsi="Times New Roman" w:cs="Times New Roman"/>
+                <w:b/>
+                <w:bCs/>
+              </w:rPr>
+            </w:pPr>
+            <w:r>
+              <w:rPr>
+                <w:rFonts w:ascii="Times New Roman" w:hAnsi="Times New Roman" w:cs="Times New Roman"/>
+                <w:b/>
+                <w:bCs/>
+              </w:rPr>
+              <w:t>X</w:t>
+            </w:r>
+          </w:p>
+        </w:tc>
+      </w:tr>
+      <w:tr>
+        <w:tc>
+          <w:tcPr>
+            <w:tcW w:w="736" w:type="dxa"/>
+          </w:tcPr>
+          <w:p>
+            <w:pPr>
+              <w:jc w:val="center"/>
+              <w:rPr>
+                <w:rFonts w:ascii="Times New Roman" w:hAnsi="Times New Roman" w:cs="Times New Roman"/>
+                <w:sz w:val="22"/>
+                <w:szCs w:val="22"/>
+              </w:rPr>
+            </w:pPr>
+            <w:r>
+              <w:rPr>
+                <w:rFonts w:ascii="Times New Roman" w:hAnsi="Times New Roman" w:cs="Times New Roman"/>
+                <w:sz w:val="22"/>
+                <w:szCs w:val="22"/>
+              </w:rPr>
+              <w:t>4</w:t>
+            </w:r>
+          </w:p>
+        </w:tc>
+        <w:tc>
+          <w:tcPr>
+            <w:tcW w:w="3812" w:type="dxa"/>
+          </w:tcPr>
+          <w:p>
+            <w:pPr>
+              <w:jc w:val="both"/>
+              <w:rPr>
+                <w:rFonts w:ascii="Times New Roman" w:hAnsi="Times New Roman" w:cs="Times New Roman"/>
+                <w:sz w:val="22"/>
+                <w:szCs w:val="22"/>
+              </w:rPr>
+            </w:pPr>
+            <w:r>
+              <w:rPr>
+                <w:rFonts w:ascii="Times New Roman" w:hAnsi="Times New Roman" w:cs="Times New Roman"/>
+                <w:sz w:val="22"/>
+                <w:szCs w:val="22"/>
+              </w:rPr>
+              <w:t>Registrar mensaje por correo.</w:t>
+            </w:r>
+          </w:p>
+        </w:tc>
+        <w:tc>
+          <w:tcPr>
+            <w:tcW w:w="1653" w:type="dxa"/>
+          </w:tcPr>
+          <w:p>
+            <w:pPr>
+              <w:jc w:val="center"/>
+              <w:rPr>
+                <w:rFonts w:ascii="Times New Roman" w:hAnsi="Times New Roman" w:cs="Times New Roman"/>
+                <w:b/>
+                <w:bCs/>
+              </w:rPr>
+            </w:pPr>
+            <w:r>
+              <w:rPr>
+                <w:rFonts w:ascii="Times New Roman" w:hAnsi="Times New Roman" w:cs="Times New Roman"/>
+                <w:b/>
+                <w:bCs/>
+              </w:rPr>
+              <w:t>X</w:t>
+            </w:r>
+          </w:p>
+        </w:tc>
+        <w:tc>
+          <w:tcPr>
+            <w:tcW w:w="882" w:type="dxa"/>
+          </w:tcPr>
+          <w:p>
+            <w:pPr>
+              <w:jc w:val="center"/>
+              <w:rPr>
+                <w:rFonts w:ascii="Times New Roman" w:hAnsi="Times New Roman" w:cs="Times New Roman"/>
+                <w:b/>
+                <w:bCs/>
+              </w:rPr>
+            </w:pPr>
+            <w:r>
+              <w:rPr>
+                <w:rFonts w:ascii="Times New Roman" w:hAnsi="Times New Roman" w:cs="Times New Roman"/>
+                <w:b/>
+                <w:bCs/>
+              </w:rPr>
+              <w:t>X</w:t>
+            </w:r>
+          </w:p>
+        </w:tc>
+        <w:tc>
+          <w:tcPr>
+            <w:tcW w:w="1745" w:type="dxa"/>
+          </w:tcPr>
+          <w:p>
+            <w:pPr>
+              <w:jc w:val="center"/>
+              <w:rPr>
+                <w:rFonts w:ascii="Times New Roman" w:hAnsi="Times New Roman" w:cs="Times New Roman"/>
+                <w:b/>
+                <w:bCs/>
+              </w:rPr>
+            </w:pPr>
+            <w:r>
+              <w:rPr>
+                <w:rFonts w:ascii="Times New Roman" w:hAnsi="Times New Roman" w:cs="Times New Roman"/>
+                <w:b/>
+                <w:bCs/>
+              </w:rPr>
+              <w:t>X</w:t>
+            </w:r>
+          </w:p>
+        </w:tc>
+      </w:tr>
+      <w:tr>
+        <w:tc>
+          <w:tcPr>
+            <w:tcW w:w="736" w:type="dxa"/>
+          </w:tcPr>
+          <w:p>
+            <w:pPr>
+              <w:jc w:val="center"/>
+              <w:rPr>
+                <w:rFonts w:ascii="Times New Roman" w:hAnsi="Times New Roman" w:cs="Times New Roman"/>
+                <w:sz w:val="22"/>
+                <w:szCs w:val="22"/>
+              </w:rPr>
+            </w:pPr>
+            <w:r>
+              <w:rPr>
+                <w:rFonts w:ascii="Times New Roman" w:hAnsi="Times New Roman" w:cs="Times New Roman"/>
+                <w:sz w:val="22"/>
+                <w:szCs w:val="22"/>
+              </w:rPr>
+              <w:t>5</w:t>
+            </w:r>
+          </w:p>
+        </w:tc>
+        <w:tc>
+          <w:tcPr>
+            <w:tcW w:w="3812" w:type="dxa"/>
+          </w:tcPr>
+          <w:p>
+            <w:pPr>
+              <w:jc w:val="both"/>
+              <w:rPr>
+                <w:rFonts w:ascii="Times New Roman" w:hAnsi="Times New Roman" w:cs="Times New Roman"/>
+                <w:sz w:val="22"/>
+                <w:szCs w:val="22"/>
+              </w:rPr>
+            </w:pPr>
+            <w:r>
+              <w:rPr>
+                <w:rFonts w:ascii="Times New Roman" w:hAnsi="Times New Roman" w:cs="Times New Roman"/>
+                <w:sz w:val="22"/>
+                <w:szCs w:val="22"/>
+              </w:rPr>
+              <w:t>Iniciar sesión.</w:t>
+            </w:r>
+          </w:p>
+        </w:tc>
+        <w:tc>
+          <w:tcPr>
+            <w:tcW w:w="1653" w:type="dxa"/>
+          </w:tcPr>
+          <w:p>
+            <w:pPr>
+              <w:jc w:val="center"/>
+              <w:rPr>
+                <w:rFonts w:ascii="Times New Roman" w:hAnsi="Times New Roman" w:cs="Times New Roman"/>
+                <w:b/>
+                <w:bCs/>
+              </w:rPr>
+            </w:pPr>
+            <w:r>
+              <w:rPr>
+                <w:rFonts w:ascii="Times New Roman" w:hAnsi="Times New Roman" w:cs="Times New Roman"/>
+                <w:b/>
+                <w:bCs/>
+              </w:rPr>
+              <w:t>X</w:t>
+            </w:r>
+          </w:p>
+        </w:tc>
+        <w:tc>
+          <w:tcPr>
+            <w:tcW w:w="882" w:type="dxa"/>
+          </w:tcPr>
+          <w:p>
+            <w:pPr>
+              <w:jc w:val="center"/>
+              <w:rPr>
+                <w:rFonts w:ascii="Times New Roman" w:hAnsi="Times New Roman" w:cs="Times New Roman"/>
+                <w:b/>
+                <w:bCs/>
+              </w:rPr>
+            </w:pPr>
+            <w:r>
+              <w:rPr>
+                <w:rFonts w:ascii="Times New Roman" w:hAnsi="Times New Roman" w:cs="Times New Roman"/>
+                <w:b/>
+                <w:bCs/>
+              </w:rPr>
+              <w:t>X</w:t>
+            </w:r>
+          </w:p>
+        </w:tc>
+        <w:tc>
+          <w:tcPr>
+            <w:tcW w:w="1745" w:type="dxa"/>
+          </w:tcPr>
+          <w:p>
+            <w:pPr>
+              <w:jc w:val="center"/>
+              <w:rPr>
+                <w:rFonts w:ascii="Times New Roman" w:hAnsi="Times New Roman" w:cs="Times New Roman"/>
+                <w:b/>
+                <w:bCs/>
+              </w:rPr>
+            </w:pPr>
+            <w:r>
+              <w:rPr>
+                <w:rFonts w:ascii="Times New Roman" w:hAnsi="Times New Roman" w:cs="Times New Roman"/>
+                <w:b/>
+                <w:bCs/>
+              </w:rPr>
+              <w:t>X</w:t>
+            </w:r>
+          </w:p>
+        </w:tc>
+      </w:tr>
+      <w:tr>
+        <w:tc>
+          <w:tcPr>
+            <w:tcW w:w="736" w:type="dxa"/>
+          </w:tcPr>
+          <w:p>
+            <w:pPr>
+              <w:jc w:val="center"/>
+              <w:rPr>
+                <w:rFonts w:ascii="Times New Roman" w:hAnsi="Times New Roman" w:cs="Times New Roman"/>
+                <w:sz w:val="22"/>
+                <w:szCs w:val="22"/>
+              </w:rPr>
+            </w:pPr>
+            <w:r>
+              <w:rPr>
+                <w:rFonts w:ascii="Times New Roman" w:hAnsi="Times New Roman" w:cs="Times New Roman"/>
+                <w:sz w:val="22"/>
+                <w:szCs w:val="22"/>
+              </w:rPr>
+              <w:t>6</w:t>
+            </w:r>
+          </w:p>
+        </w:tc>
+        <w:tc>
+          <w:tcPr>
+            <w:tcW w:w="3812" w:type="dxa"/>
+          </w:tcPr>
+          <w:p>
+            <w:pPr>
+              <w:jc w:val="both"/>
+              <w:rPr>
+                <w:rFonts w:ascii="Times New Roman" w:hAnsi="Times New Roman" w:cs="Times New Roman"/>
+                <w:sz w:val="22"/>
+                <w:szCs w:val="22"/>
+              </w:rPr>
+            </w:pPr>
+            <w:r>
+              <w:rPr>
+                <w:rFonts w:ascii="Times New Roman" w:hAnsi="Times New Roman" w:cs="Times New Roman"/>
+                <w:sz w:val="22"/>
+                <w:szCs w:val="22"/>
+              </w:rPr>
+              <w:t>Registrar usuario.</w:t>
+            </w:r>
+          </w:p>
+        </w:tc>
+        <w:tc>
+          <w:tcPr>
+            <w:tcW w:w="1653" w:type="dxa"/>
+          </w:tcPr>
+          <w:p>
+            <w:pPr>
+              <w:jc w:val="center"/>
+              <w:rPr>
+                <w:rFonts w:ascii="Times New Roman" w:hAnsi="Times New Roman" w:cs="Times New Roman"/>
+                <w:b/>
+                <w:bCs/>
+              </w:rPr>
+            </w:pPr>
+            <w:r>
+              <w:rPr>
+                <w:rFonts w:ascii="Times New Roman" w:hAnsi="Times New Roman" w:cs="Times New Roman"/>
+                <w:b/>
+                <w:bCs/>
+              </w:rPr>
+              <w:t>X</w:t>
+            </w:r>
+          </w:p>
+        </w:tc>
+        <w:tc>
+          <w:tcPr>
+            <w:tcW w:w="882" w:type="dxa"/>
+          </w:tcPr>
+          <w:p>
+            <w:pPr>
+              <w:jc w:val="center"/>
+              <w:rPr>
+                <w:rFonts w:ascii="Times New Roman" w:hAnsi="Times New Roman" w:cs="Times New Roman"/>
+                <w:b/>
+                <w:bCs/>
+              </w:rPr>
+            </w:pPr>
+            <w:r>
+              <w:rPr>
+                <w:rFonts w:ascii="Times New Roman" w:hAnsi="Times New Roman" w:cs="Times New Roman"/>
+                <w:b/>
+                <w:bCs/>
+              </w:rPr>
+              <w:t>X</w:t>
+            </w:r>
+          </w:p>
+        </w:tc>
+        <w:tc>
+          <w:tcPr>
+            <w:tcW w:w="1745" w:type="dxa"/>
+          </w:tcPr>
+          <w:p>
+            <w:pPr>
+              <w:jc w:val="center"/>
+              <w:rPr>
+                <w:rFonts w:ascii="Times New Roman" w:hAnsi="Times New Roman" w:cs="Times New Roman"/>
+                <w:b/>
+                <w:bCs/>
+              </w:rPr>
+            </w:pPr>
+            <w:r>
+              <w:rPr>
+                <w:rFonts w:ascii="Times New Roman" w:hAnsi="Times New Roman" w:cs="Times New Roman"/>
+                <w:b/>
+                <w:bCs/>
+              </w:rPr>
+              <w:t>X</w:t>
+            </w:r>
+          </w:p>
+        </w:tc>
+      </w:tr>
+      <w:tr>
+        <w:tc>
+          <w:tcPr>
+            <w:tcW w:w="736" w:type="dxa"/>
+          </w:tcPr>
+          <w:p>
+            <w:pPr>
+              <w:jc w:val="center"/>
+              <w:rPr>
+                <w:rFonts w:ascii="Times New Roman" w:hAnsi="Times New Roman" w:cs="Times New Roman"/>
+                <w:sz w:val="22"/>
+                <w:szCs w:val="22"/>
+              </w:rPr>
+            </w:pPr>
+            <w:r>
+              <w:rPr>
+                <w:rFonts w:ascii="Times New Roman" w:hAnsi="Times New Roman" w:cs="Times New Roman"/>
+                <w:sz w:val="22"/>
+                <w:szCs w:val="22"/>
+              </w:rPr>
+              <w:t>7</w:t>
+            </w:r>
+          </w:p>
+        </w:tc>
+        <w:tc>
+          <w:tcPr>
+            <w:tcW w:w="3812" w:type="dxa"/>
+          </w:tcPr>
+          <w:p>
+            <w:pPr>
+              <w:jc w:val="both"/>
+              <w:rPr>
+                <w:rFonts w:ascii="Times New Roman" w:hAnsi="Times New Roman" w:cs="Times New Roman"/>
+                <w:sz w:val="22"/>
+                <w:szCs w:val="22"/>
+              </w:rPr>
+            </w:pPr>
+            <w:r>
+              <w:rPr>
+                <w:rFonts w:ascii="Times New Roman" w:hAnsi="Times New Roman" w:cs="Times New Roman"/>
+                <w:sz w:val="22"/>
+                <w:szCs w:val="22"/>
+              </w:rPr>
+              <w:t>Registrar proyecto.</w:t>
+            </w:r>
+          </w:p>
+        </w:tc>
+        <w:tc>
+          <w:tcPr>
+            <w:tcW w:w="1653" w:type="dxa"/>
+          </w:tcPr>
+          <w:p>
+            <w:pPr>
+              <w:jc w:val="center"/>
+              <w:rPr>
+                <w:rFonts w:ascii="Times New Roman" w:hAnsi="Times New Roman" w:cs="Times New Roman"/>
+                <w:b/>
+                <w:bCs/>
+              </w:rPr>
+            </w:pPr>
+            <w:r>
+              <w:rPr>
+                <w:rFonts w:ascii="Times New Roman" w:hAnsi="Times New Roman" w:cs="Times New Roman"/>
+                <w:b/>
+                <w:bCs/>
+              </w:rPr>
+              <w:t>X</w:t>
+            </w:r>
+          </w:p>
+        </w:tc>
+        <w:tc>
+          <w:tcPr>
+            <w:tcW w:w="882" w:type="dxa"/>
+          </w:tcPr>
+          <w:p>
+            <w:pPr>
+              <w:jc w:val="center"/>
+              <w:rPr>
+                <w:rFonts w:ascii="Times New Roman" w:hAnsi="Times New Roman" w:cs="Times New Roman"/>
+                <w:b/>
+                <w:bCs/>
+              </w:rPr>
+            </w:pPr>
+          </w:p>
+        </w:tc>
+        <w:tc>
+          <w:tcPr>
+            <w:tcW w:w="1745" w:type="dxa"/>
+          </w:tcPr>
+          <w:p>
+            <w:pPr>
+              <w:jc w:val="center"/>
+              <w:rPr>
+                <w:rFonts w:ascii="Times New Roman" w:hAnsi="Times New Roman" w:cs="Times New Roman"/>
+                <w:b/>
+                <w:bCs/>
+              </w:rPr>
+            </w:pPr>
+          </w:p>
+        </w:tc>
+      </w:tr>
+      <w:tr>
+        <w:tc>
+          <w:tcPr>
+            <w:tcW w:w="736" w:type="dxa"/>
+          </w:tcPr>
+          <w:p>
+            <w:pPr>
+              <w:jc w:val="center"/>
+              <w:rPr>
+                <w:rFonts w:ascii="Times New Roman" w:hAnsi="Times New Roman" w:cs="Times New Roman"/>
+                <w:sz w:val="22"/>
+                <w:szCs w:val="22"/>
+              </w:rPr>
+            </w:pPr>
+            <w:r>
+              <w:rPr>
+                <w:rFonts w:ascii="Times New Roman" w:hAnsi="Times New Roman" w:cs="Times New Roman"/>
+                <w:sz w:val="22"/>
+                <w:szCs w:val="22"/>
+              </w:rPr>
+              <w:t>8</w:t>
+            </w:r>
+          </w:p>
+        </w:tc>
+        <w:tc>
+          <w:tcPr>
+            <w:tcW w:w="3812" w:type="dxa"/>
+          </w:tcPr>
+          <w:p>
+            <w:pPr>
+              <w:jc w:val="both"/>
+              <w:rPr>
+                <w:rFonts w:ascii="Times New Roman" w:hAnsi="Times New Roman" w:cs="Times New Roman"/>
+                <w:sz w:val="22"/>
+                <w:szCs w:val="22"/>
+              </w:rPr>
+            </w:pPr>
+            <w:r>
+              <w:rPr>
+                <w:rFonts w:ascii="Times New Roman" w:hAnsi="Times New Roman" w:cs="Times New Roman"/>
+                <w:sz w:val="22"/>
+                <w:szCs w:val="22"/>
+              </w:rPr>
+              <w:t>Modificar proyecto.</w:t>
+            </w:r>
+          </w:p>
+        </w:tc>
+        <w:tc>
+          <w:tcPr>
+            <w:tcW w:w="1653" w:type="dxa"/>
+          </w:tcPr>
+          <w:p>
+            <w:pPr>
+              <w:jc w:val="center"/>
+              <w:rPr>
+                <w:rFonts w:ascii="Times New Roman" w:hAnsi="Times New Roman" w:cs="Times New Roman"/>
+                <w:b/>
+                <w:bCs/>
+              </w:rPr>
+            </w:pPr>
+            <w:r>
+              <w:rPr>
+                <w:rFonts w:ascii="Times New Roman" w:hAnsi="Times New Roman" w:cs="Times New Roman"/>
+                <w:b/>
+                <w:bCs/>
+              </w:rPr>
+              <w:t>X</w:t>
+            </w:r>
+          </w:p>
+        </w:tc>
+        <w:tc>
+          <w:tcPr>
+            <w:tcW w:w="882" w:type="dxa"/>
+          </w:tcPr>
+          <w:p>
+            <w:pPr>
+              <w:jc w:val="center"/>
+              <w:rPr>
+                <w:rFonts w:ascii="Times New Roman" w:hAnsi="Times New Roman" w:cs="Times New Roman"/>
+                <w:b/>
+                <w:bCs/>
+              </w:rPr>
+            </w:pPr>
+          </w:p>
+        </w:tc>
+        <w:tc>
+          <w:tcPr>
+            <w:tcW w:w="1745" w:type="dxa"/>
+          </w:tcPr>
+          <w:p>
+            <w:pPr>
+              <w:jc w:val="center"/>
+              <w:rPr>
+                <w:rFonts w:ascii="Times New Roman" w:hAnsi="Times New Roman" w:cs="Times New Roman"/>
+                <w:b/>
+                <w:bCs/>
+              </w:rPr>
+            </w:pPr>
+          </w:p>
+        </w:tc>
+      </w:tr>
+      <w:tr>
+        <w:tc>
+          <w:tcPr>
+            <w:tcW w:w="736" w:type="dxa"/>
+          </w:tcPr>
+          <w:p>
+            <w:pPr>
+              <w:jc w:val="center"/>
+              <w:rPr>
+                <w:rFonts w:ascii="Times New Roman" w:hAnsi="Times New Roman" w:cs="Times New Roman"/>
+                <w:sz w:val="22"/>
+                <w:szCs w:val="22"/>
+              </w:rPr>
+            </w:pPr>
+            <w:r>
+              <w:rPr>
+                <w:rFonts w:ascii="Times New Roman" w:hAnsi="Times New Roman" w:cs="Times New Roman"/>
+                <w:sz w:val="22"/>
+                <w:szCs w:val="22"/>
+              </w:rPr>
+              <w:t>9</w:t>
+            </w:r>
+          </w:p>
+        </w:tc>
+        <w:tc>
+          <w:tcPr>
+            <w:tcW w:w="3812" w:type="dxa"/>
+          </w:tcPr>
+          <w:p>
+            <w:pPr>
+              <w:jc w:val="both"/>
+              <w:rPr>
+                <w:rFonts w:ascii="Times New Roman" w:hAnsi="Times New Roman" w:cs="Times New Roman"/>
+                <w:sz w:val="22"/>
+                <w:szCs w:val="22"/>
+              </w:rPr>
+            </w:pPr>
+            <w:r>
+              <w:rPr>
+                <w:rFonts w:ascii="Times New Roman" w:hAnsi="Times New Roman" w:cs="Times New Roman"/>
+                <w:sz w:val="22"/>
+                <w:szCs w:val="22"/>
+              </w:rPr>
+              <w:t>Eliminar proyecto.</w:t>
+            </w:r>
+          </w:p>
+        </w:tc>
+        <w:tc>
+          <w:tcPr>
+            <w:tcW w:w="1653" w:type="dxa"/>
+          </w:tcPr>
+          <w:p>
+            <w:pPr>
+              <w:jc w:val="center"/>
+              <w:rPr>
+                <w:rFonts w:ascii="Times New Roman" w:hAnsi="Times New Roman" w:cs="Times New Roman"/>
+                <w:b/>
+                <w:bCs/>
+              </w:rPr>
+            </w:pPr>
+            <w:r>
+              <w:rPr>
+                <w:rFonts w:ascii="Times New Roman" w:hAnsi="Times New Roman" w:cs="Times New Roman"/>
+                <w:b/>
+                <w:bCs/>
+              </w:rPr>
+              <w:t>X</w:t>
+            </w:r>
+          </w:p>
+        </w:tc>
+        <w:tc>
+          <w:tcPr>
+            <w:tcW w:w="882" w:type="dxa"/>
+          </w:tcPr>
+          <w:p>
+            <w:pPr>
+              <w:jc w:val="center"/>
+              <w:rPr>
+                <w:rFonts w:ascii="Times New Roman" w:hAnsi="Times New Roman" w:cs="Times New Roman"/>
+                <w:b/>
+                <w:bCs/>
+              </w:rPr>
+            </w:pPr>
+          </w:p>
+        </w:tc>
+        <w:tc>
+          <w:tcPr>
+            <w:tcW w:w="1745" w:type="dxa"/>
+          </w:tcPr>
+          <w:p>
+            <w:pPr>
+              <w:jc w:val="center"/>
+              <w:rPr>
+                <w:rFonts w:ascii="Times New Roman" w:hAnsi="Times New Roman" w:cs="Times New Roman"/>
+                <w:b/>
+                <w:bCs/>
+              </w:rPr>
+            </w:pPr>
+          </w:p>
+        </w:tc>
+      </w:tr>
+      <w:tr>
+        <w:tc>
+          <w:tcPr>
+            <w:tcW w:w="736" w:type="dxa"/>
+          </w:tcPr>
+          <w:p>
+            <w:pPr>
+              <w:jc w:val="center"/>
+              <w:rPr>
+                <w:rFonts w:ascii="Times New Roman" w:hAnsi="Times New Roman" w:cs="Times New Roman"/>
+                <w:sz w:val="22"/>
+                <w:szCs w:val="22"/>
+              </w:rPr>
+            </w:pPr>
+            <w:r>
+              <w:rPr>
+                <w:rFonts w:ascii="Times New Roman" w:hAnsi="Times New Roman" w:cs="Times New Roman"/>
+                <w:sz w:val="22"/>
+                <w:szCs w:val="22"/>
+              </w:rPr>
+              <w:t>10</w:t>
+            </w:r>
+          </w:p>
+        </w:tc>
+        <w:tc>
+          <w:tcPr>
+            <w:tcW w:w="3812" w:type="dxa"/>
+          </w:tcPr>
+          <w:p>
+            <w:pPr>
+              <w:jc w:val="both"/>
+              <w:rPr>
+                <w:rFonts w:ascii="Times New Roman" w:hAnsi="Times New Roman" w:cs="Times New Roman"/>
+                <w:sz w:val="22"/>
+                <w:szCs w:val="22"/>
+              </w:rPr>
+            </w:pPr>
+            <w:r>
+              <w:rPr>
+                <w:rFonts w:ascii="Times New Roman" w:hAnsi="Times New Roman" w:cs="Times New Roman"/>
+                <w:sz w:val="22"/>
+                <w:szCs w:val="22"/>
+              </w:rPr>
+              <w:t>Registrar experiencia y educación.</w:t>
+            </w:r>
+          </w:p>
+        </w:tc>
+        <w:tc>
+          <w:tcPr>
+            <w:tcW w:w="1653" w:type="dxa"/>
+          </w:tcPr>
+          <w:p>
+            <w:pPr>
+              <w:jc w:val="center"/>
+              <w:rPr>
+                <w:rFonts w:ascii="Times New Roman" w:hAnsi="Times New Roman" w:cs="Times New Roman"/>
+                <w:b/>
+                <w:bCs/>
+              </w:rPr>
+            </w:pPr>
+            <w:r>
+              <w:rPr>
+                <w:rFonts w:ascii="Times New Roman" w:hAnsi="Times New Roman" w:cs="Times New Roman"/>
+                <w:b/>
+                <w:bCs/>
+              </w:rPr>
+              <w:t>X</w:t>
+            </w:r>
+          </w:p>
+        </w:tc>
+        <w:tc>
+          <w:tcPr>
+            <w:tcW w:w="882" w:type="dxa"/>
+          </w:tcPr>
+          <w:p>
+            <w:pPr>
+              <w:jc w:val="center"/>
+              <w:rPr>
+                <w:rFonts w:ascii="Times New Roman" w:hAnsi="Times New Roman" w:cs="Times New Roman"/>
+                <w:b/>
+                <w:bCs/>
+              </w:rPr>
+            </w:pPr>
+          </w:p>
+        </w:tc>
+        <w:tc>
+          <w:tcPr>
+            <w:tcW w:w="1745" w:type="dxa"/>
+          </w:tcPr>
+          <w:p>
+            <w:pPr>
+              <w:jc w:val="center"/>
+              <w:rPr>
+                <w:rFonts w:ascii="Times New Roman" w:hAnsi="Times New Roman" w:cs="Times New Roman"/>
+                <w:b/>
+                <w:bCs/>
+              </w:rPr>
+            </w:pPr>
+          </w:p>
+        </w:tc>
+      </w:tr>
+      <w:tr>
+        <w:tc>
+          <w:tcPr>
+            <w:tcW w:w="736" w:type="dxa"/>
+          </w:tcPr>
+          <w:p>
+            <w:pPr>
+              <w:jc w:val="center"/>
+              <w:rPr>
+                <w:rFonts w:ascii="Times New Roman" w:hAnsi="Times New Roman" w:cs="Times New Roman"/>
+                <w:sz w:val="22"/>
+                <w:szCs w:val="22"/>
+              </w:rPr>
+            </w:pPr>
+            <w:r>
+              <w:rPr>
+                <w:rFonts w:ascii="Times New Roman" w:hAnsi="Times New Roman" w:cs="Times New Roman"/>
+                <w:sz w:val="22"/>
+                <w:szCs w:val="22"/>
+              </w:rPr>
+              <w:t>11</w:t>
+            </w:r>
+          </w:p>
+        </w:tc>
+        <w:tc>
+          <w:tcPr>
+            <w:tcW w:w="3812" w:type="dxa"/>
+          </w:tcPr>
+          <w:p>
+            <w:pPr>
+              <w:jc w:val="both"/>
+              <w:rPr>
+                <w:rFonts w:ascii="Times New Roman" w:hAnsi="Times New Roman" w:cs="Times New Roman"/>
+                <w:sz w:val="22"/>
+                <w:szCs w:val="22"/>
+              </w:rPr>
+            </w:pPr>
+            <w:r>
+              <w:rPr>
+                <w:rFonts w:ascii="Times New Roman" w:hAnsi="Times New Roman" w:cs="Times New Roman"/>
+                <w:sz w:val="22"/>
+                <w:szCs w:val="22"/>
+              </w:rPr>
+              <w:t>Modificar experiencia y educación.</w:t>
+            </w:r>
+          </w:p>
+        </w:tc>
+        <w:tc>
+          <w:tcPr>
+            <w:tcW w:w="1653" w:type="dxa"/>
+          </w:tcPr>
+          <w:p>
+            <w:pPr>
+              <w:jc w:val="center"/>
+              <w:rPr>
+                <w:rFonts w:ascii="Times New Roman" w:hAnsi="Times New Roman" w:cs="Times New Roman"/>
+                <w:b/>
+                <w:bCs/>
+              </w:rPr>
+            </w:pPr>
+            <w:r>
+              <w:rPr>
+                <w:rFonts w:ascii="Times New Roman" w:hAnsi="Times New Roman" w:cs="Times New Roman"/>
+                <w:b/>
+                <w:bCs/>
+              </w:rPr>
+              <w:t>X</w:t>
+            </w:r>
+          </w:p>
+        </w:tc>
+        <w:tc>
+          <w:tcPr>
+            <w:tcW w:w="882" w:type="dxa"/>
+          </w:tcPr>
+          <w:p>
+            <w:pPr>
+              <w:jc w:val="center"/>
+              <w:rPr>
+                <w:rFonts w:ascii="Times New Roman" w:hAnsi="Times New Roman" w:cs="Times New Roman"/>
+                <w:b/>
+                <w:bCs/>
+              </w:rPr>
+            </w:pPr>
+          </w:p>
+        </w:tc>
+        <w:tc>
+          <w:tcPr>
+            <w:tcW w:w="1745" w:type="dxa"/>
+          </w:tcPr>
+          <w:p>
+            <w:pPr>
+              <w:jc w:val="center"/>
+              <w:rPr>
+                <w:rFonts w:ascii="Times New Roman" w:hAnsi="Times New Roman" w:cs="Times New Roman"/>
+                <w:b/>
+                <w:bCs/>
+              </w:rPr>
+            </w:pPr>
+          </w:p>
+        </w:tc>
+      </w:tr>
+      <w:tr>
+        <w:tc>
+          <w:tcPr>
+            <w:tcW w:w="736" w:type="dxa"/>
+          </w:tcPr>
+          <w:p>
+            <w:pPr>
+              <w:jc w:val="center"/>
+              <w:rPr>
+                <w:rFonts w:ascii="Times New Roman" w:hAnsi="Times New Roman" w:cs="Times New Roman"/>
+                <w:sz w:val="22"/>
+                <w:szCs w:val="22"/>
+              </w:rPr>
+            </w:pPr>
+            <w:r>
+              <w:rPr>
+                <w:rFonts w:ascii="Times New Roman" w:hAnsi="Times New Roman" w:cs="Times New Roman"/>
+                <w:sz w:val="22"/>
+                <w:szCs w:val="22"/>
+              </w:rPr>
+              <w:t>12</w:t>
+            </w:r>
+          </w:p>
+        </w:tc>
+        <w:tc>
+          <w:tcPr>
+            <w:tcW w:w="3812" w:type="dxa"/>
+          </w:tcPr>
+          <w:p>
+            <w:pPr>
+              <w:jc w:val="both"/>
+              <w:rPr>
+                <w:rFonts w:ascii="Times New Roman" w:hAnsi="Times New Roman" w:cs="Times New Roman"/>
+                <w:sz w:val="22"/>
+                <w:szCs w:val="22"/>
+              </w:rPr>
+            </w:pPr>
+            <w:r>
+              <w:rPr>
+                <w:rFonts w:ascii="Times New Roman" w:hAnsi="Times New Roman" w:cs="Times New Roman"/>
+                <w:sz w:val="22"/>
+                <w:szCs w:val="22"/>
+              </w:rPr>
+              <w:t>Eliminar experiencia y educación.</w:t>
+            </w:r>
+          </w:p>
+        </w:tc>
+        <w:tc>
+          <w:tcPr>
+            <w:tcW w:w="1653" w:type="dxa"/>
+          </w:tcPr>
+          <w:p>
+            <w:pPr>
+              <w:jc w:val="center"/>
+              <w:rPr>
+                <w:rFonts w:ascii="Times New Roman" w:hAnsi="Times New Roman" w:cs="Times New Roman"/>
+                <w:b/>
+                <w:bCs/>
+              </w:rPr>
+            </w:pPr>
+            <w:r>
+              <w:rPr>
+                <w:rFonts w:ascii="Times New Roman" w:hAnsi="Times New Roman" w:cs="Times New Roman"/>
+                <w:b/>
+                <w:bCs/>
+              </w:rPr>
+              <w:t>X</w:t>
+            </w:r>
+          </w:p>
+        </w:tc>
+        <w:tc>
+          <w:tcPr>
+            <w:tcW w:w="882" w:type="dxa"/>
+          </w:tcPr>
+          <w:p>
+            <w:pPr>
+              <w:jc w:val="center"/>
+              <w:rPr>
+                <w:rFonts w:ascii="Times New Roman" w:hAnsi="Times New Roman" w:cs="Times New Roman"/>
+                <w:b/>
+                <w:bCs/>
+              </w:rPr>
+            </w:pPr>
+          </w:p>
+        </w:tc>
+        <w:tc>
+          <w:tcPr>
+            <w:tcW w:w="1745" w:type="dxa"/>
+          </w:tcPr>
+          <w:p>
+            <w:pPr>
+              <w:jc w:val="center"/>
+              <w:rPr>
+                <w:rFonts w:ascii="Times New Roman" w:hAnsi="Times New Roman" w:cs="Times New Roman"/>
+                <w:b/>
+                <w:bCs/>
+              </w:rPr>
+            </w:pPr>
+          </w:p>
+        </w:tc>
+      </w:tr>
+      <w:tr>
+        <w:tc>
+          <w:tcPr>
+            <w:tcW w:w="736" w:type="dxa"/>
+          </w:tcPr>
+          <w:p>
+            <w:pPr>
+              <w:jc w:val="center"/>
+              <w:rPr>
+                <w:rFonts w:ascii="Times New Roman" w:hAnsi="Times New Roman" w:cs="Times New Roman"/>
+                <w:sz w:val="22"/>
+                <w:szCs w:val="22"/>
+              </w:rPr>
+            </w:pPr>
+            <w:r>
+              <w:rPr>
+                <w:rFonts w:ascii="Times New Roman" w:hAnsi="Times New Roman" w:cs="Times New Roman"/>
+                <w:sz w:val="22"/>
+                <w:szCs w:val="22"/>
+              </w:rPr>
+              <w:t>13</w:t>
+            </w:r>
+          </w:p>
+        </w:tc>
+        <w:tc>
+          <w:tcPr>
+            <w:tcW w:w="3812" w:type="dxa"/>
+          </w:tcPr>
+          <w:p>
+            <w:pPr>
+              <w:jc w:val="both"/>
+              <w:rPr>
+                <w:rFonts w:ascii="Times New Roman" w:hAnsi="Times New Roman" w:cs="Times New Roman"/>
+                <w:sz w:val="22"/>
+                <w:szCs w:val="22"/>
+              </w:rPr>
+            </w:pPr>
+            <w:r>
+              <w:rPr>
+                <w:rFonts w:ascii="Times New Roman" w:hAnsi="Times New Roman" w:cs="Times New Roman"/>
+                <w:sz w:val="22"/>
+                <w:szCs w:val="22"/>
+              </w:rPr>
+              <w:t>Registrar habilidad.</w:t>
+            </w:r>
+          </w:p>
+        </w:tc>
+        <w:tc>
+          <w:tcPr>
+            <w:tcW w:w="1653" w:type="dxa"/>
+          </w:tcPr>
+          <w:p>
+            <w:pPr>
+              <w:jc w:val="center"/>
+              <w:rPr>
+                <w:rFonts w:ascii="Times New Roman" w:hAnsi="Times New Roman" w:cs="Times New Roman"/>
+                <w:b/>
+                <w:bCs/>
+              </w:rPr>
+            </w:pPr>
+            <w:r>
+              <w:rPr>
+                <w:rFonts w:ascii="Times New Roman" w:hAnsi="Times New Roman" w:cs="Times New Roman"/>
+                <w:b/>
+                <w:bCs/>
+              </w:rPr>
+              <w:t>X</w:t>
+            </w:r>
+          </w:p>
+        </w:tc>
+        <w:tc>
+          <w:tcPr>
+            <w:tcW w:w="882" w:type="dxa"/>
+          </w:tcPr>
+          <w:p>
+            <w:pPr>
+              <w:jc w:val="center"/>
+              <w:rPr>
+                <w:rFonts w:ascii="Times New Roman" w:hAnsi="Times New Roman" w:cs="Times New Roman"/>
+                <w:b/>
+                <w:bCs/>
+              </w:rPr>
+            </w:pPr>
+          </w:p>
+        </w:tc>
+        <w:tc>
+          <w:tcPr>
+            <w:tcW w:w="1745" w:type="dxa"/>
+          </w:tcPr>
+          <w:p>
+            <w:pPr>
+              <w:jc w:val="center"/>
+              <w:rPr>
+                <w:rFonts w:ascii="Times New Roman" w:hAnsi="Times New Roman" w:cs="Times New Roman"/>
+                <w:b/>
+                <w:bCs/>
+              </w:rPr>
+            </w:pPr>
+          </w:p>
+        </w:tc>
+      </w:tr>
+      <w:tr>
+        <w:tc>
+          <w:tcPr>
+            <w:tcW w:w="736" w:type="dxa"/>
+          </w:tcPr>
+          <w:p>
+            <w:pPr>
+              <w:jc w:val="center"/>
+              <w:rPr>
+                <w:rFonts w:ascii="Times New Roman" w:hAnsi="Times New Roman" w:cs="Times New Roman"/>
+                <w:sz w:val="22"/>
+                <w:szCs w:val="22"/>
+              </w:rPr>
+            </w:pPr>
+            <w:r>
+              <w:rPr>
+                <w:rFonts w:ascii="Times New Roman" w:hAnsi="Times New Roman" w:cs="Times New Roman"/>
+                <w:sz w:val="22"/>
+                <w:szCs w:val="22"/>
+              </w:rPr>
+              <w:t>14</w:t>
+            </w:r>
+          </w:p>
+        </w:tc>
+        <w:tc>
+          <w:tcPr>
+            <w:tcW w:w="3812" w:type="dxa"/>
+          </w:tcPr>
+          <w:p>
+            <w:pPr>
+              <w:jc w:val="both"/>
+              <w:rPr>
+                <w:rFonts w:ascii="Times New Roman" w:hAnsi="Times New Roman" w:cs="Times New Roman"/>
+                <w:sz w:val="22"/>
+                <w:szCs w:val="22"/>
+              </w:rPr>
+            </w:pPr>
+            <w:r>
+              <w:rPr>
+                <w:rFonts w:ascii="Times New Roman" w:hAnsi="Times New Roman" w:cs="Times New Roman"/>
+                <w:sz w:val="22"/>
+                <w:szCs w:val="22"/>
+              </w:rPr>
+              <w:t>Modificar habilidad.</w:t>
+            </w:r>
+          </w:p>
+        </w:tc>
+        <w:tc>
+          <w:tcPr>
+            <w:tcW w:w="1653" w:type="dxa"/>
+          </w:tcPr>
+          <w:p>
+            <w:pPr>
+              <w:jc w:val="center"/>
+              <w:rPr>
+                <w:rFonts w:ascii="Times New Roman" w:hAnsi="Times New Roman" w:cs="Times New Roman"/>
+                <w:b/>
+                <w:bCs/>
+              </w:rPr>
+            </w:pPr>
+            <w:r>
+              <w:rPr>
+                <w:rFonts w:ascii="Times New Roman" w:hAnsi="Times New Roman" w:cs="Times New Roman"/>
+                <w:b/>
+                <w:bCs/>
+              </w:rPr>
+              <w:t>X</w:t>
+            </w:r>
+          </w:p>
+        </w:tc>
+        <w:tc>
+          <w:tcPr>
+            <w:tcW w:w="882" w:type="dxa"/>
+          </w:tcPr>
+          <w:p>
+            <w:pPr>
+              <w:jc w:val="center"/>
+              <w:rPr>
+                <w:rFonts w:ascii="Times New Roman" w:hAnsi="Times New Roman" w:cs="Times New Roman"/>
+                <w:b/>
+                <w:bCs/>
+              </w:rPr>
+            </w:pPr>
+          </w:p>
+        </w:tc>
+        <w:tc>
+          <w:tcPr>
+            <w:tcW w:w="1745" w:type="dxa"/>
+          </w:tcPr>
+          <w:p>
+            <w:pPr>
+              <w:jc w:val="center"/>
+              <w:rPr>
+                <w:rFonts w:ascii="Times New Roman" w:hAnsi="Times New Roman" w:cs="Times New Roman"/>
+                <w:b/>
+                <w:bCs/>
+              </w:rPr>
+            </w:pPr>
+          </w:p>
+        </w:tc>
+      </w:tr>
+      <w:tr>
+        <w:tc>
+          <w:tcPr>
+            <w:tcW w:w="736" w:type="dxa"/>
+          </w:tcPr>
+          <w:p>
+            <w:pPr>
+              <w:jc w:val="center"/>
+              <w:rPr>
+                <w:rFonts w:ascii="Times New Roman" w:hAnsi="Times New Roman" w:cs="Times New Roman"/>
+                <w:sz w:val="22"/>
+                <w:szCs w:val="22"/>
+              </w:rPr>
+            </w:pPr>
+            <w:r>
+              <w:rPr>
+                <w:rFonts w:ascii="Times New Roman" w:hAnsi="Times New Roman" w:cs="Times New Roman"/>
+                <w:sz w:val="22"/>
+                <w:szCs w:val="22"/>
+              </w:rPr>
+              <w:t>15</w:t>
+            </w:r>
+          </w:p>
+        </w:tc>
+        <w:tc>
+          <w:tcPr>
+            <w:tcW w:w="3812" w:type="dxa"/>
+          </w:tcPr>
+          <w:p>
+            <w:pPr>
+              <w:jc w:val="both"/>
+              <w:rPr>
+                <w:rFonts w:ascii="Times New Roman" w:hAnsi="Times New Roman" w:cs="Times New Roman"/>
+                <w:sz w:val="22"/>
+                <w:szCs w:val="22"/>
+              </w:rPr>
+            </w:pPr>
+            <w:r>
+              <w:rPr>
+                <w:rFonts w:ascii="Times New Roman" w:hAnsi="Times New Roman" w:cs="Times New Roman"/>
+                <w:sz w:val="22"/>
+                <w:szCs w:val="22"/>
+              </w:rPr>
+              <w:t>Eliminar habilidad.</w:t>
+            </w:r>
+          </w:p>
+        </w:tc>
+        <w:tc>
+          <w:tcPr>
+            <w:tcW w:w="1653" w:type="dxa"/>
+          </w:tcPr>
+          <w:p>
+            <w:pPr>
+              <w:jc w:val="center"/>
+              <w:rPr>
+                <w:rFonts w:ascii="Times New Roman" w:hAnsi="Times New Roman" w:cs="Times New Roman"/>
+                <w:b/>
+                <w:bCs/>
+              </w:rPr>
+            </w:pPr>
+            <w:r>
+              <w:rPr>
+                <w:rFonts w:ascii="Times New Roman" w:hAnsi="Times New Roman" w:cs="Times New Roman"/>
+                <w:b/>
+                <w:bCs/>
+              </w:rPr>
+              <w:t>X</w:t>
+            </w:r>
+          </w:p>
+        </w:tc>
+        <w:tc>
+          <w:tcPr>
+            <w:tcW w:w="882" w:type="dxa"/>
+          </w:tcPr>
+          <w:p>
+            <w:pPr>
+              <w:jc w:val="center"/>
+              <w:rPr>
+                <w:rFonts w:ascii="Times New Roman" w:hAnsi="Times New Roman" w:cs="Times New Roman"/>
+                <w:b/>
+                <w:bCs/>
+              </w:rPr>
+            </w:pPr>
+          </w:p>
+        </w:tc>
+        <w:tc>
+          <w:tcPr>
+            <w:tcW w:w="1745" w:type="dxa"/>
+          </w:tcPr>
+          <w:p>
+            <w:pPr>
+              <w:jc w:val="center"/>
+              <w:rPr>
+                <w:rFonts w:ascii="Times New Roman" w:hAnsi="Times New Roman" w:cs="Times New Roman"/>
+                <w:b/>
+                <w:bCs/>
+              </w:rPr>
+            </w:pPr>
+          </w:p>
+        </w:tc>
+      </w:tr>
+      <w:tr>
+        <w:tc>
+          <w:tcPr>
+            <w:tcW w:w="736" w:type="dxa"/>
+          </w:tcPr>
+          <w:p>
+            <w:pPr>
+              <w:jc w:val="center"/>
+              <w:rPr>
+                <w:rFonts w:ascii="Times New Roman" w:hAnsi="Times New Roman" w:cs="Times New Roman"/>
+                <w:sz w:val="22"/>
+                <w:szCs w:val="22"/>
+              </w:rPr>
+            </w:pPr>
+            <w:r>
+              <w:rPr>
+                <w:rFonts w:ascii="Times New Roman" w:hAnsi="Times New Roman" w:cs="Times New Roman"/>
+                <w:sz w:val="22"/>
+                <w:szCs w:val="22"/>
+              </w:rPr>
+              <w:t>16</w:t>
+            </w:r>
+          </w:p>
+        </w:tc>
+        <w:tc>
+          <w:tcPr>
+            <w:tcW w:w="3812" w:type="dxa"/>
+          </w:tcPr>
+          <w:p>
+            <w:pPr>
+              <w:jc w:val="both"/>
+              <w:rPr>
+                <w:rFonts w:ascii="Times New Roman" w:hAnsi="Times New Roman" w:cs="Times New Roman"/>
+                <w:sz w:val="22"/>
+                <w:szCs w:val="22"/>
+              </w:rPr>
+            </w:pPr>
+            <w:r>
+              <w:rPr>
+                <w:rFonts w:ascii="Times New Roman" w:hAnsi="Times New Roman" w:cs="Times New Roman"/>
+                <w:sz w:val="22"/>
+                <w:szCs w:val="22"/>
+              </w:rPr>
+              <w:t>Modificar usuario.</w:t>
+            </w:r>
+          </w:p>
+        </w:tc>
+        <w:tc>
+          <w:tcPr>
+            <w:tcW w:w="1653" w:type="dxa"/>
+          </w:tcPr>
+          <w:p>
+            <w:pPr>
+              <w:jc w:val="center"/>
+              <w:rPr>
+                <w:rFonts w:ascii="Times New Roman" w:hAnsi="Times New Roman" w:cs="Times New Roman"/>
+                <w:b/>
+                <w:bCs/>
+              </w:rPr>
+            </w:pPr>
+            <w:r>
+              <w:rPr>
+                <w:rFonts w:ascii="Times New Roman" w:hAnsi="Times New Roman" w:cs="Times New Roman"/>
+                <w:b/>
+                <w:bCs/>
+              </w:rPr>
+              <w:t>X</w:t>
+            </w:r>
+          </w:p>
+        </w:tc>
+        <w:tc>
+          <w:tcPr>
+            <w:tcW w:w="882" w:type="dxa"/>
+          </w:tcPr>
+          <w:p>
+            <w:pPr>
+              <w:jc w:val="center"/>
+              <w:rPr>
+                <w:rFonts w:ascii="Times New Roman" w:hAnsi="Times New Roman" w:cs="Times New Roman"/>
+                <w:b/>
+                <w:bCs/>
+              </w:rPr>
+            </w:pPr>
+          </w:p>
+        </w:tc>
+        <w:tc>
+          <w:tcPr>
+            <w:tcW w:w="1745" w:type="dxa"/>
+          </w:tcPr>
+          <w:p>
+            <w:pPr>
+              <w:jc w:val="center"/>
+              <w:rPr>
+                <w:rFonts w:ascii="Times New Roman" w:hAnsi="Times New Roman" w:cs="Times New Roman"/>
+                <w:b/>
+                <w:bCs/>
+              </w:rPr>
+            </w:pPr>
+          </w:p>
+        </w:tc>
+      </w:tr>
+      <w:tr>
+        <w:tc>
+          <w:tcPr>
+            <w:tcW w:w="736" w:type="dxa"/>
+          </w:tcPr>
+          <w:p>
+            <w:pPr>
+              <w:jc w:val="center"/>
+              <w:rPr>
+                <w:rFonts w:ascii="Times New Roman" w:hAnsi="Times New Roman" w:cs="Times New Roman"/>
+                <w:sz w:val="22"/>
+                <w:szCs w:val="22"/>
+              </w:rPr>
+            </w:pPr>
+            <w:r>
+              <w:rPr>
+                <w:rFonts w:ascii="Times New Roman" w:hAnsi="Times New Roman" w:cs="Times New Roman"/>
+                <w:sz w:val="22"/>
+                <w:szCs w:val="22"/>
+              </w:rPr>
+              <w:t>17</w:t>
+            </w:r>
+          </w:p>
+        </w:tc>
+        <w:tc>
+          <w:tcPr>
+            <w:tcW w:w="3812" w:type="dxa"/>
+          </w:tcPr>
+          <w:p>
+            <w:pPr>
+              <w:jc w:val="both"/>
+              <w:rPr>
+                <w:rFonts w:ascii="Times New Roman" w:hAnsi="Times New Roman" w:cs="Times New Roman"/>
+                <w:sz w:val="22"/>
+                <w:szCs w:val="22"/>
+              </w:rPr>
+            </w:pPr>
+            <w:r>
+              <w:rPr>
+                <w:rFonts w:ascii="Times New Roman" w:hAnsi="Times New Roman" w:cs="Times New Roman"/>
+                <w:sz w:val="22"/>
+                <w:szCs w:val="22"/>
+              </w:rPr>
+              <w:t>Eliminar usuario.</w:t>
+            </w:r>
+          </w:p>
+        </w:tc>
+        <w:tc>
+          <w:tcPr>
+            <w:tcW w:w="1653" w:type="dxa"/>
+          </w:tcPr>
+          <w:p>
+            <w:pPr>
+              <w:jc w:val="center"/>
+              <w:rPr>
+                <w:rFonts w:ascii="Times New Roman" w:hAnsi="Times New Roman" w:cs="Times New Roman"/>
+                <w:b/>
+                <w:bCs/>
+              </w:rPr>
+            </w:pPr>
+            <w:r>
+              <w:rPr>
+                <w:rFonts w:ascii="Times New Roman" w:hAnsi="Times New Roman" w:cs="Times New Roman"/>
+                <w:b/>
+                <w:bCs/>
+              </w:rPr>
+              <w:t>X</w:t>
+            </w:r>
+          </w:p>
+        </w:tc>
+        <w:tc>
+          <w:tcPr>
+            <w:tcW w:w="882" w:type="dxa"/>
+          </w:tcPr>
+          <w:p>
+            <w:pPr>
+              <w:jc w:val="center"/>
+              <w:rPr>
+                <w:rFonts w:ascii="Times New Roman" w:hAnsi="Times New Roman" w:cs="Times New Roman"/>
+                <w:b/>
+                <w:bCs/>
+              </w:rPr>
+            </w:pPr>
+          </w:p>
+        </w:tc>
+        <w:tc>
+          <w:tcPr>
+            <w:tcW w:w="1745" w:type="dxa"/>
+          </w:tcPr>
+          <w:p>
+            <w:pPr>
+              <w:jc w:val="center"/>
+              <w:rPr>
+                <w:rFonts w:ascii="Times New Roman" w:hAnsi="Times New Roman" w:cs="Times New Roman"/>
+                <w:b/>
+                <w:bCs/>
+              </w:rPr>
+            </w:pPr>
+          </w:p>
+        </w:tc>
+      </w:tr>
+    </w:tbl>
+    <w:p>
+      <w:pPr>
+        <w:jc w:val="center"/>
+        <w:rPr>
+          <w:rFonts w:ascii="Times New Roman" w:hAnsi="Times New Roman" w:cs="Times New Roman"/>
+          <w:sz w:val="22"/>
+          <w:szCs w:val="22"/>
+        </w:rPr>
+      </w:pPr>
+      <w:r>
+        <w:rPr>
+          <w:rFonts w:ascii="Times New Roman" w:hAnsi="Times New Roman" w:cs="Times New Roman"/>
+          <w:b/>
+          <w:bCs/>
+          <w:sz w:val="22"/>
+          <w:szCs w:val="22"/>
+        </w:rPr>
+        <w:t>Fig. 1.1.</w:t>
+      </w:r>
+      <w:r>
+        <w:rPr>
+          <w:rFonts w:ascii="Times New Roman" w:hAnsi="Times New Roman" w:cs="Times New Roman"/>
+          <w:sz w:val="22"/>
+          <w:szCs w:val="22"/>
+        </w:rPr>
+        <w:t xml:space="preserve"> Tabla de privilegios de los actores.</w:t>
       </w:r>
     </w:p>
     <w:p>
@@ -710,6 +2722,7 @@
           <w:sz w:val="22"/>
           <w:szCs w:val="22"/>
         </w:rPr>
+        <w:lastRenderedPageBreak/>
         <w:t>Diseño de la página adaptado para respetar las 10 reglas de oro de la heurística.</w:t>
       </w:r>
     </w:p>
@@ -1659,7 +3672,6 @@
                 <w:sz w:val="22"/>
                 <w:szCs w:val="22"/>
               </w:rPr>
-              <w:lastRenderedPageBreak/>
               <w:t>Technologies:</w:t>
             </w:r>
           </w:p>
@@ -2110,7 +4122,27 @@
           <w:sz w:val="22"/>
           <w:szCs w:val="22"/>
         </w:rPr>
-        <w:t>Fig. 1.1.</w:t>
+        <w:t xml:space="preserve">Fig. </w:t>
+      </w:r>
+      <w:r>
+        <w:rPr>
+          <w:rFonts w:ascii="Times New Roman" w:hAnsi="Times New Roman" w:cs="Times New Roman"/>
+          <w:b/>
+          <w:bCs/>
+          <w:sz w:val="22"/>
+          <w:szCs w:val="22"/>
+        </w:rPr>
+        <w:t>2</w:t>
+      </w:r>
+      <w:r>
+        <w:rPr>
+          <w:rFonts w:ascii="Times New Roman" w:hAnsi="Times New Roman" w:cs="Times New Roman"/>
+          <w:b/>
+          <w:bCs/>
+          <w:sz w:val="22"/>
+          <w:szCs w:val="22"/>
+        </w:rPr>
+        <w:t>.1.</w:t>
       </w:r>
       <w:r>
         <w:rPr>
@@ -2605,7 +4637,27 @@
           <w:sz w:val="22"/>
           <w:szCs w:val="22"/>
         </w:rPr>
-        <w:t>Fig. 1.2.</w:t>
+        <w:t xml:space="preserve">Fig. </w:t>
+      </w:r>
+      <w:r>
+        <w:rPr>
+          <w:rFonts w:ascii="Times New Roman" w:hAnsi="Times New Roman" w:cs="Times New Roman"/>
+          <w:b/>
+          <w:bCs/>
+          <w:sz w:val="22"/>
+          <w:szCs w:val="22"/>
+        </w:rPr>
+        <w:t>2</w:t>
+      </w:r>
+      <w:r>
+        <w:rPr>
+          <w:rFonts w:ascii="Times New Roman" w:hAnsi="Times New Roman" w:cs="Times New Roman"/>
+          <w:b/>
+          <w:bCs/>
+          <w:sz w:val="22"/>
+          <w:szCs w:val="22"/>
+        </w:rPr>
+        <w:t>.2.</w:t>
       </w:r>
       <w:r>
         <w:rPr>
@@ -2823,6 +4875,7 @@
                 <w:sz w:val="22"/>
                 <w:szCs w:val="22"/>
               </w:rPr>
+              <w:lastRenderedPageBreak/>
               <w:t>Description</w:t>
             </w:r>
           </w:p>
@@ -2963,7 +5016,27 @@
           <w:sz w:val="22"/>
           <w:szCs w:val="22"/>
         </w:rPr>
-        <w:t>Fig. 1.</w:t>
+        <w:t xml:space="preserve">Fig. </w:t>
+      </w:r>
+      <w:r>
+        <w:rPr>
+          <w:rFonts w:ascii="Times New Roman" w:hAnsi="Times New Roman" w:cs="Times New Roman"/>
+          <w:b/>
+          <w:bCs/>
+          <w:sz w:val="22"/>
+          <w:szCs w:val="22"/>
+        </w:rPr>
+        <w:t>2</w:t>
+      </w:r>
+      <w:r>
+        <w:rPr>
+          <w:rFonts w:ascii="Times New Roman" w:hAnsi="Times New Roman" w:cs="Times New Roman"/>
+          <w:b/>
+          <w:bCs/>
+          <w:sz w:val="22"/>
+          <w:szCs w:val="22"/>
+        </w:rPr>
+        <w:t>.</w:t>
       </w:r>
       <w:r>
         <w:rPr>
@@ -3209,7 +5282,27 @@
           <w:sz w:val="22"/>
           <w:szCs w:val="22"/>
         </w:rPr>
-        <w:t>Fig. 1.</w:t>
+        <w:t xml:space="preserve">Fig. </w:t>
+      </w:r>
+      <w:r>
+        <w:rPr>
+          <w:rFonts w:ascii="Times New Roman" w:hAnsi="Times New Roman" w:cs="Times New Roman"/>
+          <w:b/>
+          <w:bCs/>
+          <w:sz w:val="22"/>
+          <w:szCs w:val="22"/>
+        </w:rPr>
+        <w:t>2</w:t>
+      </w:r>
+      <w:r>
+        <w:rPr>
+          <w:rFonts w:ascii="Times New Roman" w:hAnsi="Times New Roman" w:cs="Times New Roman"/>
+          <w:b/>
+          <w:bCs/>
+          <w:sz w:val="22"/>
+          <w:szCs w:val="22"/>
+        </w:rPr>
+        <w:t>.</w:t>
       </w:r>
       <w:r>
         <w:rPr>
@@ -3524,7 +5617,27 @@
           <w:sz w:val="22"/>
           <w:szCs w:val="22"/>
         </w:rPr>
-        <w:t>Fig. 1.</w:t>
+        <w:t xml:space="preserve">Fig. </w:t>
+      </w:r>
+      <w:r>
+        <w:rPr>
+          <w:rFonts w:ascii="Times New Roman" w:hAnsi="Times New Roman" w:cs="Times New Roman"/>
+          <w:b/>
+          <w:bCs/>
+          <w:sz w:val="22"/>
+          <w:szCs w:val="22"/>
+        </w:rPr>
+        <w:t>2</w:t>
+      </w:r>
+      <w:r>
+        <w:rPr>
+          <w:rFonts w:ascii="Times New Roman" w:hAnsi="Times New Roman" w:cs="Times New Roman"/>
+          <w:b/>
+          <w:bCs/>
+          <w:sz w:val="22"/>
+          <w:szCs w:val="22"/>
+        </w:rPr>
+        <w:t>.</w:t>
       </w:r>
       <w:r>
         <w:rPr>
@@ -3752,7 +5865,27 @@
           <w:sz w:val="22"/>
           <w:szCs w:val="22"/>
         </w:rPr>
-        <w:t>Fig. 1.</w:t>
+        <w:t xml:space="preserve">Fig. </w:t>
+      </w:r>
+      <w:r>
+        <w:rPr>
+          <w:rFonts w:ascii="Times New Roman" w:hAnsi="Times New Roman" w:cs="Times New Roman"/>
+          <w:b/>
+          <w:bCs/>
+          <w:sz w:val="22"/>
+          <w:szCs w:val="22"/>
+        </w:rPr>
+        <w:t>2</w:t>
+      </w:r>
+      <w:r>
+        <w:rPr>
+          <w:rFonts w:ascii="Times New Roman" w:hAnsi="Times New Roman" w:cs="Times New Roman"/>
+          <w:b/>
+          <w:bCs/>
+          <w:sz w:val="22"/>
+          <w:szCs w:val="22"/>
+        </w:rPr>
+        <w:t>.</w:t>
       </w:r>
       <w:r>
         <w:rPr>
@@ -3815,7 +5948,6 @@
                 <w:b/>
                 <w:bCs/>
               </w:rPr>
-              <w:lastRenderedPageBreak/>
               <w:t>Privileges_Rol</w:t>
             </w:r>
           </w:p>
@@ -4052,7 +6184,27 @@
           <w:sz w:val="22"/>
           <w:szCs w:val="22"/>
         </w:rPr>
-        <w:t>Fig. 1.</w:t>
+        <w:t xml:space="preserve">Fig. </w:t>
+      </w:r>
+      <w:r>
+        <w:rPr>
+          <w:rFonts w:ascii="Times New Roman" w:hAnsi="Times New Roman" w:cs="Times New Roman"/>
+          <w:b/>
+          <w:bCs/>
+          <w:sz w:val="22"/>
+          <w:szCs w:val="22"/>
+        </w:rPr>
+        <w:t>2</w:t>
+      </w:r>
+      <w:r>
+        <w:rPr>
+          <w:rFonts w:ascii="Times New Roman" w:hAnsi="Times New Roman" w:cs="Times New Roman"/>
+          <w:b/>
+          <w:bCs/>
+          <w:sz w:val="22"/>
+          <w:szCs w:val="22"/>
+        </w:rPr>
+        <w:t>.</w:t>
       </w:r>
       <w:r>
         <w:rPr>
@@ -4422,7 +6574,27 @@
           <w:sz w:val="22"/>
           <w:szCs w:val="22"/>
         </w:rPr>
-        <w:t>Fig. 1.</w:t>
+        <w:t xml:space="preserve">Fig. </w:t>
+      </w:r>
+      <w:r>
+        <w:rPr>
+          <w:rFonts w:ascii="Times New Roman" w:hAnsi="Times New Roman" w:cs="Times New Roman"/>
+          <w:b/>
+          <w:bCs/>
+          <w:sz w:val="22"/>
+          <w:szCs w:val="22"/>
+        </w:rPr>
+        <w:t>2</w:t>
+      </w:r>
+      <w:r>
+        <w:rPr>
+          <w:rFonts w:ascii="Times New Roman" w:hAnsi="Times New Roman" w:cs="Times New Roman"/>
+          <w:b/>
+          <w:bCs/>
+          <w:sz w:val="22"/>
+          <w:szCs w:val="22"/>
+        </w:rPr>
+        <w:t>.</w:t>
       </w:r>
       <w:r>
         <w:rPr>
@@ -4792,7 +6964,27 @@
           <w:sz w:val="22"/>
           <w:szCs w:val="22"/>
         </w:rPr>
-        <w:t>Fig. 1.</w:t>
+        <w:t xml:space="preserve">Fig. </w:t>
+      </w:r>
+      <w:r>
+        <w:rPr>
+          <w:rFonts w:ascii="Times New Roman" w:hAnsi="Times New Roman" w:cs="Times New Roman"/>
+          <w:b/>
+          <w:bCs/>
+          <w:sz w:val="22"/>
+          <w:szCs w:val="22"/>
+        </w:rPr>
+        <w:t>2</w:t>
+      </w:r>
+      <w:r>
+        <w:rPr>
+          <w:rFonts w:ascii="Times New Roman" w:hAnsi="Times New Roman" w:cs="Times New Roman"/>
+          <w:b/>
+          <w:bCs/>
+          <w:sz w:val="22"/>
+          <w:szCs w:val="22"/>
+        </w:rPr>
+        <w:t>.</w:t>
       </w:r>
       <w:r>
         <w:rPr>
@@ -4951,6 +7143,7 @@
                 <w:sz w:val="22"/>
                 <w:szCs w:val="22"/>
               </w:rPr>
+              <w:lastRenderedPageBreak/>
               <w:t>ID_skill</w:t>
             </w:r>
           </w:p>
@@ -5091,7 +7284,17 @@
           <w:sz w:val="22"/>
           <w:szCs w:val="22"/>
         </w:rPr>
-        <w:t>Fig. 1</w:t>
+        <w:t xml:space="preserve">Fig. </w:t>
+      </w:r>
+      <w:r>
+        <w:rPr>
+          <w:rFonts w:ascii="Times New Roman" w:hAnsi="Times New Roman" w:cs="Times New Roman"/>
+          <w:b/>
+          <w:bCs/>
+          <w:sz w:val="22"/>
+          <w:szCs w:val="22"/>
+        </w:rPr>
+        <w:t>2</w:t>
       </w:r>
       <w:r>
         <w:rPr>
@@ -5406,7 +7609,27 @@
           <w:sz w:val="22"/>
           <w:szCs w:val="22"/>
         </w:rPr>
-        <w:t>Fig. 1.</w:t>
+        <w:t xml:space="preserve">Fig. </w:t>
+      </w:r>
+      <w:r>
+        <w:rPr>
+          <w:rFonts w:ascii="Times New Roman" w:hAnsi="Times New Roman" w:cs="Times New Roman"/>
+          <w:b/>
+          <w:bCs/>
+          <w:sz w:val="22"/>
+          <w:szCs w:val="22"/>
+        </w:rPr>
+        <w:t>2</w:t>
+      </w:r>
+      <w:r>
+        <w:rPr>
+          <w:rFonts w:ascii="Times New Roman" w:hAnsi="Times New Roman" w:cs="Times New Roman"/>
+          <w:b/>
+          <w:bCs/>
+          <w:sz w:val="22"/>
+          <w:szCs w:val="22"/>
+        </w:rPr>
+        <w:t>.</w:t>
       </w:r>
       <w:r>
         <w:rPr>
@@ -5850,7 +8073,27 @@
           <w:sz w:val="22"/>
           <w:szCs w:val="22"/>
         </w:rPr>
-        <w:t>Fig. 1.</w:t>
+        <w:t xml:space="preserve">Fig. </w:t>
+      </w:r>
+      <w:r>
+        <w:rPr>
+          <w:rFonts w:ascii="Times New Roman" w:hAnsi="Times New Roman" w:cs="Times New Roman"/>
+          <w:b/>
+          <w:bCs/>
+          <w:sz w:val="22"/>
+          <w:szCs w:val="22"/>
+        </w:rPr>
+        <w:t>2</w:t>
+      </w:r>
+      <w:r>
+        <w:rPr>
+          <w:rFonts w:ascii="Times New Roman" w:hAnsi="Times New Roman" w:cs="Times New Roman"/>
+          <w:b/>
+          <w:bCs/>
+          <w:sz w:val="22"/>
+          <w:szCs w:val="22"/>
+        </w:rPr>
+        <w:t>.</w:t>
       </w:r>
       <w:r>
         <w:rPr>
@@ -5913,7 +8156,6 @@
                 <w:b/>
                 <w:bCs/>
               </w:rPr>
-              <w:lastRenderedPageBreak/>
               <w:t>Type_of</w:t>
             </w:r>
           </w:p>
@@ -6124,7 +8366,7 @@
           <w:sz w:val="22"/>
           <w:szCs w:val="22"/>
         </w:rPr>
-        <w:t>Fig. 1.</w:t>
+        <w:t xml:space="preserve">Fig. </w:t>
       </w:r>
       <w:r>
         <w:rPr>
@@ -6134,7 +8376,7 @@
           <w:sz w:val="22"/>
           <w:szCs w:val="22"/>
         </w:rPr>
-        <w:t>13</w:t>
+        <w:t>2</w:t>
       </w:r>
       <w:r>
         <w:rPr>
@@ -6149,6 +8391,26 @@
       <w:r>
         <w:rPr>
           <w:rFonts w:ascii="Times New Roman" w:hAnsi="Times New Roman" w:cs="Times New Roman"/>
+          <w:b/>
+          <w:bCs/>
+          <w:sz w:val="22"/>
+          <w:szCs w:val="22"/>
+        </w:rPr>
+        <w:t>13</w:t>
+      </w:r>
+      <w:r>
+        <w:rPr>
+          <w:rFonts w:ascii="Times New Roman" w:hAnsi="Times New Roman" w:cs="Times New Roman"/>
+          <w:b/>
+          <w:bCs/>
+          <w:sz w:val="22"/>
+          <w:szCs w:val="22"/>
+        </w:rPr>
+        <w:t>.</w:t>
+      </w:r>
+      <w:r>
+        <w:rPr>
+          <w:rFonts w:ascii="Times New Roman" w:hAnsi="Times New Roman" w:cs="Times New Roman"/>
           <w:sz w:val="22"/>
           <w:szCs w:val="22"/>
         </w:rPr>
@@ -6197,9 +8459,9 @@
           <w:noProof/>
         </w:rPr>
         <w:drawing>
-          <wp:inline distT="0" distB="0" distL="0" distR="0" wp14:anchorId="6B82FAEA" wp14:editId="7039B450">
-            <wp:extent cx="2667000" cy="1752600"/>
-            <wp:effectExtent l="0" t="0" r="0" b="0"/>
+          <wp:inline distT="0" distB="0" distL="0" distR="0" wp14:anchorId="6B82FAEA" wp14:editId="3A87CC49">
+            <wp:extent cx="3240000" cy="2129143"/>
+            <wp:effectExtent l="0" t="0" r="0" b="5080"/>
             <wp:docPr id="1447418728" name="Imagen 1" descr="Diagrama&#10;&#10;El contenido generado por IA puede ser incorrecto."/>
             <wp:cNvGraphicFramePr>
               <a:graphicFrameLocks xmlns:a="http://schemas.openxmlformats.org/drawingml/2006/main" noChangeAspect="1"/>
@@ -6229,7 +8491,7 @@
                   <pic:spPr bwMode="auto">
                     <a:xfrm>
                       <a:off x="0" y="0"/>
-                      <a:ext cx="2667000" cy="1752600"/>
+                      <a:ext cx="3240000" cy="2129143"/>
                     </a:xfrm>
                     <a:prstGeom prst="rect">
                       <a:avLst/>
@@ -6268,7 +8530,27 @@
           <w:sz w:val="22"/>
           <w:szCs w:val="22"/>
         </w:rPr>
-        <w:t>Fig. 2.1.</w:t>
+        <w:t xml:space="preserve">Fig. </w:t>
+      </w:r>
+      <w:r>
+        <w:rPr>
+          <w:rFonts w:ascii="Times New Roman" w:hAnsi="Times New Roman" w:cs="Times New Roman"/>
+          <w:b/>
+          <w:bCs/>
+          <w:sz w:val="22"/>
+          <w:szCs w:val="22"/>
+        </w:rPr>
+        <w:t>3</w:t>
+      </w:r>
+      <w:r>
+        <w:rPr>
+          <w:rFonts w:ascii="Times New Roman" w:hAnsi="Times New Roman" w:cs="Times New Roman"/>
+          <w:b/>
+          <w:bCs/>
+          <w:sz w:val="22"/>
+          <w:szCs w:val="22"/>
+        </w:rPr>
+        <w:t>.1.</w:t>
       </w:r>
       <w:r>
         <w:rPr>
@@ -6292,10 +8574,11 @@
         <w:rPr>
           <w:noProof/>
         </w:rPr>
+        <w:lastRenderedPageBreak/>
         <w:drawing>
-          <wp:inline distT="0" distB="0" distL="0" distR="0" wp14:anchorId="3F3367F1" wp14:editId="7CC6C327">
-            <wp:extent cx="2868930" cy="1771650"/>
-            <wp:effectExtent l="0" t="0" r="7620" b="0"/>
+          <wp:inline distT="0" distB="0" distL="0" distR="0" wp14:anchorId="3F3367F1" wp14:editId="0AF98FFB">
+            <wp:extent cx="3240000" cy="2000797"/>
+            <wp:effectExtent l="0" t="0" r="0" b="0"/>
             <wp:docPr id="372231573" name="Imagen 2" descr="Diagrama&#10;&#10;El contenido generado por IA puede ser incorrecto."/>
             <wp:cNvGraphicFramePr>
               <a:graphicFrameLocks xmlns:a="http://schemas.openxmlformats.org/drawingml/2006/main" noChangeAspect="1"/>
@@ -6325,7 +8608,7 @@
                   <pic:spPr bwMode="auto">
                     <a:xfrm>
                       <a:off x="0" y="0"/>
-                      <a:ext cx="2868930" cy="1771650"/>
+                      <a:ext cx="3240000" cy="2000797"/>
                     </a:xfrm>
                     <a:prstGeom prst="rect">
                       <a:avLst/>
@@ -6366,7 +8649,27 @@
           <w:sz w:val="22"/>
           <w:szCs w:val="22"/>
         </w:rPr>
-        <w:t>Fig. 2.2.</w:t>
+        <w:t xml:space="preserve">Fig. </w:t>
+      </w:r>
+      <w:r>
+        <w:rPr>
+          <w:rFonts w:ascii="Times New Roman" w:hAnsi="Times New Roman" w:cs="Times New Roman"/>
+          <w:b/>
+          <w:bCs/>
+          <w:sz w:val="22"/>
+          <w:szCs w:val="22"/>
+        </w:rPr>
+        <w:t>3</w:t>
+      </w:r>
+      <w:r>
+        <w:rPr>
+          <w:rFonts w:ascii="Times New Roman" w:hAnsi="Times New Roman" w:cs="Times New Roman"/>
+          <w:b/>
+          <w:bCs/>
+          <w:sz w:val="22"/>
+          <w:szCs w:val="22"/>
+        </w:rPr>
+        <w:t>.2.</w:t>
       </w:r>
       <w:r>
         <w:rPr>
@@ -6389,8 +8692,8 @@
           <w:noProof/>
         </w:rPr>
         <w:drawing>
-          <wp:inline distT="0" distB="0" distL="0" distR="0" wp14:anchorId="6E88A5B5" wp14:editId="6233EAE2">
-            <wp:extent cx="2609850" cy="1676400"/>
+          <wp:inline distT="0" distB="0" distL="0" distR="0" wp14:anchorId="6E88A5B5" wp14:editId="1B4794AA">
+            <wp:extent cx="3240000" cy="2081168"/>
             <wp:effectExtent l="0" t="0" r="0" b="0"/>
             <wp:docPr id="837067249" name="Imagen 4" descr="Diagrama&#10;&#10;El contenido generado por IA puede ser incorrecto."/>
             <wp:cNvGraphicFramePr>
@@ -6421,7 +8724,7 @@
                   <pic:spPr bwMode="auto">
                     <a:xfrm>
                       <a:off x="0" y="0"/>
-                      <a:ext cx="2609850" cy="1676400"/>
+                      <a:ext cx="3240000" cy="2081168"/>
                     </a:xfrm>
                     <a:prstGeom prst="rect">
                       <a:avLst/>
@@ -6458,7 +8761,27 @@
           <w:sz w:val="22"/>
           <w:szCs w:val="22"/>
         </w:rPr>
-        <w:t>Fig. 2.3.</w:t>
+        <w:t xml:space="preserve">Fig. </w:t>
+      </w:r>
+      <w:r>
+        <w:rPr>
+          <w:rFonts w:ascii="Times New Roman" w:hAnsi="Times New Roman" w:cs="Times New Roman"/>
+          <w:b/>
+          <w:bCs/>
+          <w:sz w:val="22"/>
+          <w:szCs w:val="22"/>
+        </w:rPr>
+        <w:t>3</w:t>
+      </w:r>
+      <w:r>
+        <w:rPr>
+          <w:rFonts w:ascii="Times New Roman" w:hAnsi="Times New Roman" w:cs="Times New Roman"/>
+          <w:b/>
+          <w:bCs/>
+          <w:sz w:val="22"/>
+          <w:szCs w:val="22"/>
+        </w:rPr>
+        <w:t>.3.</w:t>
       </w:r>
       <w:r>
         <w:rPr>
@@ -6480,11 +8803,10 @@
         <w:rPr>
           <w:noProof/>
         </w:rPr>
-        <w:lastRenderedPageBreak/>
         <w:drawing>
-          <wp:inline distT="0" distB="0" distL="0" distR="0" wp14:anchorId="7F76B0E0" wp14:editId="3BC7271A">
-            <wp:extent cx="2857500" cy="1676400"/>
-            <wp:effectExtent l="0" t="0" r="0" b="0"/>
+          <wp:inline distT="0" distB="0" distL="0" distR="0" wp14:anchorId="7F76B0E0" wp14:editId="5D93D259">
+            <wp:extent cx="3240000" cy="1900800"/>
+            <wp:effectExtent l="0" t="0" r="0" b="4445"/>
             <wp:docPr id="291186356" name="Imagen 5" descr="Diagrama&#10;&#10;El contenido generado por IA puede ser incorrecto."/>
             <wp:cNvGraphicFramePr>
               <a:graphicFrameLocks xmlns:a="http://schemas.openxmlformats.org/drawingml/2006/main" noChangeAspect="1"/>
@@ -6514,7 +8836,7 @@
                   <pic:spPr bwMode="auto">
                     <a:xfrm>
                       <a:off x="0" y="0"/>
-                      <a:ext cx="2857500" cy="1676400"/>
+                      <a:ext cx="3240000" cy="1900800"/>
                     </a:xfrm>
                     <a:prstGeom prst="rect">
                       <a:avLst/>
@@ -6551,7 +8873,27 @@
           <w:sz w:val="22"/>
           <w:szCs w:val="22"/>
         </w:rPr>
-        <w:t>Fig. 2.4.</w:t>
+        <w:t xml:space="preserve">Fig. </w:t>
+      </w:r>
+      <w:r>
+        <w:rPr>
+          <w:rFonts w:ascii="Times New Roman" w:hAnsi="Times New Roman" w:cs="Times New Roman"/>
+          <w:b/>
+          <w:bCs/>
+          <w:sz w:val="22"/>
+          <w:szCs w:val="22"/>
+        </w:rPr>
+        <w:t>3</w:t>
+      </w:r>
+      <w:r>
+        <w:rPr>
+          <w:rFonts w:ascii="Times New Roman" w:hAnsi="Times New Roman" w:cs="Times New Roman"/>
+          <w:b/>
+          <w:bCs/>
+          <w:sz w:val="22"/>
+          <w:szCs w:val="22"/>
+        </w:rPr>
+        <w:t>.4.</w:t>
       </w:r>
       <w:r>
         <w:rPr>
@@ -6575,10 +8917,11 @@
         <w:rPr>
           <w:noProof/>
         </w:rPr>
+        <w:lastRenderedPageBreak/>
         <w:drawing>
-          <wp:inline distT="0" distB="0" distL="0" distR="0" wp14:anchorId="4E42D38C" wp14:editId="5A0CE557">
-            <wp:extent cx="2609850" cy="1858645"/>
-            <wp:effectExtent l="0" t="0" r="0" b="8255"/>
+          <wp:inline distT="0" distB="0" distL="0" distR="0" wp14:anchorId="4E42D38C" wp14:editId="0AEF72B9">
+            <wp:extent cx="3240000" cy="2307416"/>
+            <wp:effectExtent l="0" t="0" r="0" b="0"/>
             <wp:docPr id="2012693234" name="Imagen 6" descr="Diagrama&#10;&#10;El contenido generado por IA puede ser incorrecto."/>
             <wp:cNvGraphicFramePr>
               <a:graphicFrameLocks xmlns:a="http://schemas.openxmlformats.org/drawingml/2006/main" noChangeAspect="1"/>
@@ -6608,7 +8951,7 @@
                   <pic:spPr bwMode="auto">
                     <a:xfrm>
                       <a:off x="0" y="0"/>
-                      <a:ext cx="2609850" cy="1858645"/>
+                      <a:ext cx="3240000" cy="2307416"/>
                     </a:xfrm>
                     <a:prstGeom prst="rect">
                       <a:avLst/>
@@ -6647,7 +8990,7 @@
           <w:sz w:val="22"/>
           <w:szCs w:val="22"/>
         </w:rPr>
-        <w:t>Fig. 2.</w:t>
+        <w:t xml:space="preserve">Fig. </w:t>
       </w:r>
       <w:r>
         <w:rPr>
@@ -6657,7 +9000,7 @@
           <w:sz w:val="22"/>
           <w:szCs w:val="22"/>
         </w:rPr>
-        <w:t>5</w:t>
+        <w:t>3</w:t>
       </w:r>
       <w:r>
         <w:rPr>
@@ -6672,6 +9015,26 @@
       <w:r>
         <w:rPr>
           <w:rFonts w:ascii="Times New Roman" w:hAnsi="Times New Roman" w:cs="Times New Roman"/>
+          <w:b/>
+          <w:bCs/>
+          <w:sz w:val="22"/>
+          <w:szCs w:val="22"/>
+        </w:rPr>
+        <w:t>5</w:t>
+      </w:r>
+      <w:r>
+        <w:rPr>
+          <w:rFonts w:ascii="Times New Roman" w:hAnsi="Times New Roman" w:cs="Times New Roman"/>
+          <w:b/>
+          <w:bCs/>
+          <w:sz w:val="22"/>
+          <w:szCs w:val="22"/>
+        </w:rPr>
+        <w:t>.</w:t>
+      </w:r>
+      <w:r>
+        <w:rPr>
+          <w:rFonts w:ascii="Times New Roman" w:hAnsi="Times New Roman" w:cs="Times New Roman"/>
           <w:sz w:val="22"/>
           <w:szCs w:val="22"/>
         </w:rPr>
@@ -6692,8 +9055,8 @@
           <w:noProof/>
         </w:rPr>
         <w:drawing>
-          <wp:inline distT="0" distB="0" distL="0" distR="0" wp14:anchorId="5F7F8E28" wp14:editId="76F86BBB">
-            <wp:extent cx="2610000" cy="1814715"/>
+          <wp:inline distT="0" distB="0" distL="0" distR="0" wp14:anchorId="5F7F8E28" wp14:editId="635F30E0">
+            <wp:extent cx="3240000" cy="2252750"/>
             <wp:effectExtent l="0" t="0" r="0" b="0"/>
             <wp:docPr id="1155064409" name="Imagen 7"/>
             <wp:cNvGraphicFramePr>
@@ -6724,7 +9087,7 @@
                   <pic:spPr bwMode="auto">
                     <a:xfrm>
                       <a:off x="0" y="0"/>
-                      <a:ext cx="2610000" cy="1814715"/>
+                      <a:ext cx="3240000" cy="2252750"/>
                     </a:xfrm>
                     <a:prstGeom prst="rect">
                       <a:avLst/>
@@ -6758,7 +9121,27 @@
           <w:sz w:val="22"/>
           <w:szCs w:val="22"/>
         </w:rPr>
-        <w:t>Fig. 2.6.</w:t>
+        <w:t xml:space="preserve">Fig. </w:t>
+      </w:r>
+      <w:r>
+        <w:rPr>
+          <w:rFonts w:ascii="Times New Roman" w:hAnsi="Times New Roman" w:cs="Times New Roman"/>
+          <w:b/>
+          <w:bCs/>
+          <w:sz w:val="22"/>
+          <w:szCs w:val="22"/>
+        </w:rPr>
+        <w:t>3.</w:t>
+      </w:r>
+      <w:r>
+        <w:rPr>
+          <w:rFonts w:ascii="Times New Roman" w:hAnsi="Times New Roman" w:cs="Times New Roman"/>
+          <w:b/>
+          <w:bCs/>
+          <w:sz w:val="22"/>
+          <w:szCs w:val="22"/>
+        </w:rPr>
+        <w:t>6.</w:t>
       </w:r>
       <w:r>
         <w:rPr>
@@ -6768,6 +9151,16 @@
         </w:rPr>
         <w:t xml:space="preserve"> Mockup para el administrador consultando los usuarios.</w:t>
       </w:r>
+    </w:p>
+    <w:p>
+      <w:pPr>
+        <w:jc w:val="center"/>
+        <w:rPr>
+          <w:rFonts w:ascii="Times New Roman" w:hAnsi="Times New Roman" w:cs="Times New Roman"/>
+          <w:sz w:val="22"/>
+          <w:szCs w:val="22"/>
+        </w:rPr>
+      </w:pPr>
     </w:p>
     <w:p>
       <w:pPr>

</xml_diff>